<commit_message>
Added how theories are strengthened to About
</commit_message>
<xml_diff>
--- a/Documentation/About Methodocracy.docx
+++ b/Documentation/About Methodocracy.docx
@@ -66,7 +66,7 @@
           <w:sz w:val="23"/>
           <w:szCs w:val="23"/>
         </w:rPr>
-        <w:t>Entries exist in a hierarchy, where each submission attempts to disprove its parent. Different kinds of entries will hold higher merit than other kinds. For example, a controlled experiment will be more meritable than compiled research. A comment, which can contain opinions, is the least meritable.</w:t>
+        <w:t>Entries exist in a hierarchy, where each submission attempts to disprove its parent. Different kinds of entries will hold higher merit than other kinds. For example, a controlled experiment will be more meritable than compiled research. A comment, which can contain opinions, is the least meritable. The theory of an entry are strengthens by the number of times reproduced, peer review, and child tests within and expanding the domain of the hypothesis’ predictions.</w:t>
       </w:r>
     </w:p>
     <w:p/>
@@ -118,7 +118,7 @@
         <w:pStyle w:val="NormalWeb"/>
         <w:numPr>
           <w:ilvl w:val="0"/>
-          <w:numId w:val="11"/>
+          <w:numId w:val="12"/>
         </w:numPr>
         <w:spacing w:before="0" w:beforeAutospacing="0" w:after="0" w:afterAutospacing="0"/>
         <w:textAlignment w:val="baseline"/>
@@ -157,7 +157,7 @@
         <w:pStyle w:val="NormalWeb"/>
         <w:numPr>
           <w:ilvl w:val="0"/>
-          <w:numId w:val="11"/>
+          <w:numId w:val="12"/>
         </w:numPr>
         <w:spacing w:before="0" w:beforeAutospacing="0" w:after="0" w:afterAutospacing="0"/>
         <w:textAlignment w:val="baseline"/>
@@ -196,7 +196,7 @@
         <w:pStyle w:val="NormalWeb"/>
         <w:numPr>
           <w:ilvl w:val="0"/>
-          <w:numId w:val="11"/>
+          <w:numId w:val="12"/>
         </w:numPr>
         <w:spacing w:before="0" w:beforeAutospacing="0" w:after="0" w:afterAutospacing="0"/>
         <w:textAlignment w:val="baseline"/>
@@ -235,7 +235,7 @@
         <w:pStyle w:val="NormalWeb"/>
         <w:numPr>
           <w:ilvl w:val="0"/>
-          <w:numId w:val="11"/>
+          <w:numId w:val="12"/>
         </w:numPr>
         <w:spacing w:before="0" w:beforeAutospacing="0" w:after="0" w:afterAutospacing="0"/>
         <w:textAlignment w:val="baseline"/>
@@ -268,7 +268,7 @@
           <w:sz w:val="23"/>
           <w:szCs w:val="23"/>
         </w:rPr>
-        <w:t xml:space="preserve"> One answer could be correct for one individual, and another answer could be correct for a different individual. Methodocracy.org can be used to categorize all of the conclusions into a master conclusion that incorporates conditional logic. The website is not restricted to </w:t>
+        <w:t xml:space="preserve"> One answer could be correct for one individual, and another answer could be correct for a different individual. </w:t>
       </w:r>
       <w:r>
         <w:rPr>
@@ -278,7 +278,7 @@
           <w:szCs w:val="23"/>
         </w:rPr>
         <w:lastRenderedPageBreak/>
-        <w:t>subjects deemed as “important”, but rather everything, including the lighthearted subjects.</w:t>
+        <w:t>Methodocracy.org can be used to categorize all of the conclusions into a master conclusion that incorporates conditional logic. The website is not restricted to subjects deemed as “important”, but rather everything, including the lighthearted subjects.</w:t>
       </w:r>
     </w:p>
     <w:p>
@@ -513,6 +513,7 @@
           <w:sz w:val="23"/>
           <w:szCs w:val="23"/>
         </w:rPr>
+        <w:lastRenderedPageBreak/>
         <w:t>Most of Methodocracy.org’s code and data is open sourced. Visit our (link</w:t>
       </w:r>
       <w:proofErr w:type="gramStart"/>
@@ -533,17 +534,7 @@
           <w:sz w:val="23"/>
           <w:szCs w:val="23"/>
         </w:rPr>
-        <w:t xml:space="preserve">(link) project to view the project’s files. If you would like to edit any part of the code, simply fork the project. You can use this edited version of the website for your own purposes </w:t>
-      </w:r>
-      <w:r>
-        <w:rPr>
-          <w:rFonts w:ascii="Arial" w:hAnsi="Arial" w:cs="Arial"/>
-          <w:color w:val="000000"/>
-          <w:sz w:val="23"/>
-          <w:szCs w:val="23"/>
-        </w:rPr>
-        <w:lastRenderedPageBreak/>
-        <w:t>(link</w:t>
+        <w:t>(link) project to view the project’s files. If you would like to edit any part of the code, simply fork the project. You can use this edited version of the website for your own purposes (link</w:t>
       </w:r>
       <w:proofErr w:type="gramStart"/>
       <w:r>
@@ -1589,6 +1580,155 @@
     </w:lvl>
   </w:abstractNum>
   <w:abstractNum w:abstractNumId="7">
+    <w:nsid w:val="397B576D"/>
+    <w:multiLevelType w:val="multilevel"/>
+    <w:tmpl w:val="6D2A4D5C"/>
+    <w:lvl w:ilvl="0">
+      <w:start w:val="1"/>
+      <w:numFmt w:val="bullet"/>
+      <w:lvlText w:val=""/>
+      <w:lvlJc w:val="left"/>
+      <w:pPr>
+        <w:tabs>
+          <w:tab w:val="num" w:pos="720"/>
+        </w:tabs>
+        <w:ind w:left="720" w:hanging="360"/>
+      </w:pPr>
+      <w:rPr>
+        <w:rFonts w:ascii="Symbol" w:hAnsi="Symbol" w:hint="default"/>
+        <w:sz w:val="20"/>
+      </w:rPr>
+    </w:lvl>
+    <w:lvl w:ilvl="1" w:tentative="1">
+      <w:start w:val="1"/>
+      <w:numFmt w:val="bullet"/>
+      <w:lvlText w:val="o"/>
+      <w:lvlJc w:val="left"/>
+      <w:pPr>
+        <w:tabs>
+          <w:tab w:val="num" w:pos="1440"/>
+        </w:tabs>
+        <w:ind w:left="1440" w:hanging="360"/>
+      </w:pPr>
+      <w:rPr>
+        <w:rFonts w:ascii="Courier New" w:hAnsi="Courier New" w:hint="default"/>
+        <w:sz w:val="20"/>
+      </w:rPr>
+    </w:lvl>
+    <w:lvl w:ilvl="2" w:tentative="1">
+      <w:start w:val="1"/>
+      <w:numFmt w:val="bullet"/>
+      <w:lvlText w:val=""/>
+      <w:lvlJc w:val="left"/>
+      <w:pPr>
+        <w:tabs>
+          <w:tab w:val="num" w:pos="2160"/>
+        </w:tabs>
+        <w:ind w:left="2160" w:hanging="360"/>
+      </w:pPr>
+      <w:rPr>
+        <w:rFonts w:ascii="Wingdings" w:hAnsi="Wingdings" w:hint="default"/>
+        <w:sz w:val="20"/>
+      </w:rPr>
+    </w:lvl>
+    <w:lvl w:ilvl="3" w:tentative="1">
+      <w:start w:val="1"/>
+      <w:numFmt w:val="bullet"/>
+      <w:lvlText w:val=""/>
+      <w:lvlJc w:val="left"/>
+      <w:pPr>
+        <w:tabs>
+          <w:tab w:val="num" w:pos="2880"/>
+        </w:tabs>
+        <w:ind w:left="2880" w:hanging="360"/>
+      </w:pPr>
+      <w:rPr>
+        <w:rFonts w:ascii="Wingdings" w:hAnsi="Wingdings" w:hint="default"/>
+        <w:sz w:val="20"/>
+      </w:rPr>
+    </w:lvl>
+    <w:lvl w:ilvl="4" w:tentative="1">
+      <w:start w:val="1"/>
+      <w:numFmt w:val="bullet"/>
+      <w:lvlText w:val=""/>
+      <w:lvlJc w:val="left"/>
+      <w:pPr>
+        <w:tabs>
+          <w:tab w:val="num" w:pos="3600"/>
+        </w:tabs>
+        <w:ind w:left="3600" w:hanging="360"/>
+      </w:pPr>
+      <w:rPr>
+        <w:rFonts w:ascii="Wingdings" w:hAnsi="Wingdings" w:hint="default"/>
+        <w:sz w:val="20"/>
+      </w:rPr>
+    </w:lvl>
+    <w:lvl w:ilvl="5" w:tentative="1">
+      <w:start w:val="1"/>
+      <w:numFmt w:val="bullet"/>
+      <w:lvlText w:val=""/>
+      <w:lvlJc w:val="left"/>
+      <w:pPr>
+        <w:tabs>
+          <w:tab w:val="num" w:pos="4320"/>
+        </w:tabs>
+        <w:ind w:left="4320" w:hanging="360"/>
+      </w:pPr>
+      <w:rPr>
+        <w:rFonts w:ascii="Wingdings" w:hAnsi="Wingdings" w:hint="default"/>
+        <w:sz w:val="20"/>
+      </w:rPr>
+    </w:lvl>
+    <w:lvl w:ilvl="6" w:tentative="1">
+      <w:start w:val="1"/>
+      <w:numFmt w:val="bullet"/>
+      <w:lvlText w:val=""/>
+      <w:lvlJc w:val="left"/>
+      <w:pPr>
+        <w:tabs>
+          <w:tab w:val="num" w:pos="5040"/>
+        </w:tabs>
+        <w:ind w:left="5040" w:hanging="360"/>
+      </w:pPr>
+      <w:rPr>
+        <w:rFonts w:ascii="Wingdings" w:hAnsi="Wingdings" w:hint="default"/>
+        <w:sz w:val="20"/>
+      </w:rPr>
+    </w:lvl>
+    <w:lvl w:ilvl="7" w:tentative="1">
+      <w:start w:val="1"/>
+      <w:numFmt w:val="bullet"/>
+      <w:lvlText w:val=""/>
+      <w:lvlJc w:val="left"/>
+      <w:pPr>
+        <w:tabs>
+          <w:tab w:val="num" w:pos="5760"/>
+        </w:tabs>
+        <w:ind w:left="5760" w:hanging="360"/>
+      </w:pPr>
+      <w:rPr>
+        <w:rFonts w:ascii="Wingdings" w:hAnsi="Wingdings" w:hint="default"/>
+        <w:sz w:val="20"/>
+      </w:rPr>
+    </w:lvl>
+    <w:lvl w:ilvl="8" w:tentative="1">
+      <w:start w:val="1"/>
+      <w:numFmt w:val="bullet"/>
+      <w:lvlText w:val=""/>
+      <w:lvlJc w:val="left"/>
+      <w:pPr>
+        <w:tabs>
+          <w:tab w:val="num" w:pos="6480"/>
+        </w:tabs>
+        <w:ind w:left="6480" w:hanging="360"/>
+      </w:pPr>
+      <w:rPr>
+        <w:rFonts w:ascii="Wingdings" w:hAnsi="Wingdings" w:hint="default"/>
+        <w:sz w:val="20"/>
+      </w:rPr>
+    </w:lvl>
+  </w:abstractNum>
+  <w:abstractNum w:abstractNumId="8">
     <w:nsid w:val="6A74440D"/>
     <w:multiLevelType w:val="multilevel"/>
     <w:tmpl w:val="BB34477A"/>
@@ -1737,7 +1877,7 @@
       </w:rPr>
     </w:lvl>
   </w:abstractNum>
-  <w:abstractNum w:abstractNumId="8">
+  <w:abstractNum w:abstractNumId="9">
     <w:nsid w:val="76AB42FF"/>
     <w:multiLevelType w:val="multilevel"/>
     <w:tmpl w:val="E4180EA4"/>
@@ -1886,7 +2026,7 @@
       </w:rPr>
     </w:lvl>
   </w:abstractNum>
-  <w:abstractNum w:abstractNumId="9">
+  <w:abstractNum w:abstractNumId="10">
     <w:nsid w:val="7AC65298"/>
     <w:multiLevelType w:val="multilevel"/>
     <w:tmpl w:val="D51ADB02"/>
@@ -2035,7 +2175,7 @@
       </w:rPr>
     </w:lvl>
   </w:abstractNum>
-  <w:abstractNum w:abstractNumId="10">
+  <w:abstractNum w:abstractNumId="11">
     <w:nsid w:val="7F105803"/>
     <w:multiLevelType w:val="multilevel"/>
     <w:tmpl w:val="7D3CD918"/>
@@ -2188,16 +2328,16 @@
     <w:abstractNumId w:val="6"/>
   </w:num>
   <w:num w:numId="2">
-    <w:abstractNumId w:val="8"/>
+    <w:abstractNumId w:val="9"/>
   </w:num>
   <w:num w:numId="3">
-    <w:abstractNumId w:val="7"/>
+    <w:abstractNumId w:val="8"/>
   </w:num>
   <w:num w:numId="4">
     <w:abstractNumId w:val="4"/>
   </w:num>
   <w:num w:numId="5">
-    <w:abstractNumId w:val="10"/>
+    <w:abstractNumId w:val="11"/>
   </w:num>
   <w:num w:numId="6">
     <w:abstractNumId w:val="5"/>
@@ -2212,10 +2352,13 @@
     <w:abstractNumId w:val="1"/>
   </w:num>
   <w:num w:numId="10">
-    <w:abstractNumId w:val="9"/>
+    <w:abstractNumId w:val="10"/>
   </w:num>
   <w:num w:numId="11">
     <w:abstractNumId w:val="0"/>
+  </w:num>
+  <w:num w:numId="12">
+    <w:abstractNumId w:val="7"/>
   </w:num>
 </w:numbering>
 </file>

</xml_diff>

<commit_message>
Fixed typos in About
</commit_message>
<xml_diff>
--- a/Documentation/About Methodocracy.docx
+++ b/Documentation/About Methodocracy.docx
@@ -66,7 +66,7 @@
           <w:sz w:val="23"/>
           <w:szCs w:val="23"/>
         </w:rPr>
-        <w:t>Entries exist in a hierarchy, where each submission attempts to disprove its parent. Different kinds of entries will hold higher merit than other kinds. For example, a controlled experiment will be more meritable than compiled research. A comment, which can contain opinions, is the least meritable. The theory of an entry are strengthens by the number of times reproduced, peer review, and child tests within and expanding the domain of the hypothesis’ predictions.</w:t>
+        <w:t>Entries exist in a hierarchy, where each submission attempts to disprove its parent. Different kinds of entries will hold higher merit than other kinds. For example, a controlled experiment will be more meritable than compiled research. A comment, which can contain opinions, is the least meritable. The theory of an entry is strengthened by the number of times reproduced, peer review, and child tests within and expanding the domain of the hypothesis’ predictions.</w:t>
       </w:r>
     </w:p>
     <w:p/>
@@ -118,7 +118,7 @@
         <w:pStyle w:val="NormalWeb"/>
         <w:numPr>
           <w:ilvl w:val="0"/>
-          <w:numId w:val="12"/>
+          <w:numId w:val="13"/>
         </w:numPr>
         <w:spacing w:before="0" w:beforeAutospacing="0" w:after="0" w:afterAutospacing="0"/>
         <w:textAlignment w:val="baseline"/>
@@ -157,7 +157,7 @@
         <w:pStyle w:val="NormalWeb"/>
         <w:numPr>
           <w:ilvl w:val="0"/>
-          <w:numId w:val="12"/>
+          <w:numId w:val="13"/>
         </w:numPr>
         <w:spacing w:before="0" w:beforeAutospacing="0" w:after="0" w:afterAutospacing="0"/>
         <w:textAlignment w:val="baseline"/>
@@ -196,7 +196,7 @@
         <w:pStyle w:val="NormalWeb"/>
         <w:numPr>
           <w:ilvl w:val="0"/>
-          <w:numId w:val="12"/>
+          <w:numId w:val="13"/>
         </w:numPr>
         <w:spacing w:before="0" w:beforeAutospacing="0" w:after="0" w:afterAutospacing="0"/>
         <w:textAlignment w:val="baseline"/>
@@ -235,7 +235,7 @@
         <w:pStyle w:val="NormalWeb"/>
         <w:numPr>
           <w:ilvl w:val="0"/>
-          <w:numId w:val="12"/>
+          <w:numId w:val="13"/>
         </w:numPr>
         <w:spacing w:before="0" w:beforeAutospacing="0" w:after="0" w:afterAutospacing="0"/>
         <w:textAlignment w:val="baseline"/>
@@ -1729,6 +1729,155 @@
     </w:lvl>
   </w:abstractNum>
   <w:abstractNum w:abstractNumId="8">
+    <w:nsid w:val="5D0C6D33"/>
+    <w:multiLevelType w:val="multilevel"/>
+    <w:tmpl w:val="20967096"/>
+    <w:lvl w:ilvl="0">
+      <w:start w:val="1"/>
+      <w:numFmt w:val="bullet"/>
+      <w:lvlText w:val=""/>
+      <w:lvlJc w:val="left"/>
+      <w:pPr>
+        <w:tabs>
+          <w:tab w:val="num" w:pos="720"/>
+        </w:tabs>
+        <w:ind w:left="720" w:hanging="360"/>
+      </w:pPr>
+      <w:rPr>
+        <w:rFonts w:ascii="Symbol" w:hAnsi="Symbol" w:hint="default"/>
+        <w:sz w:val="20"/>
+      </w:rPr>
+    </w:lvl>
+    <w:lvl w:ilvl="1" w:tentative="1">
+      <w:start w:val="1"/>
+      <w:numFmt w:val="bullet"/>
+      <w:lvlText w:val="o"/>
+      <w:lvlJc w:val="left"/>
+      <w:pPr>
+        <w:tabs>
+          <w:tab w:val="num" w:pos="1440"/>
+        </w:tabs>
+        <w:ind w:left="1440" w:hanging="360"/>
+      </w:pPr>
+      <w:rPr>
+        <w:rFonts w:ascii="Courier New" w:hAnsi="Courier New" w:hint="default"/>
+        <w:sz w:val="20"/>
+      </w:rPr>
+    </w:lvl>
+    <w:lvl w:ilvl="2" w:tentative="1">
+      <w:start w:val="1"/>
+      <w:numFmt w:val="bullet"/>
+      <w:lvlText w:val=""/>
+      <w:lvlJc w:val="left"/>
+      <w:pPr>
+        <w:tabs>
+          <w:tab w:val="num" w:pos="2160"/>
+        </w:tabs>
+        <w:ind w:left="2160" w:hanging="360"/>
+      </w:pPr>
+      <w:rPr>
+        <w:rFonts w:ascii="Wingdings" w:hAnsi="Wingdings" w:hint="default"/>
+        <w:sz w:val="20"/>
+      </w:rPr>
+    </w:lvl>
+    <w:lvl w:ilvl="3" w:tentative="1">
+      <w:start w:val="1"/>
+      <w:numFmt w:val="bullet"/>
+      <w:lvlText w:val=""/>
+      <w:lvlJc w:val="left"/>
+      <w:pPr>
+        <w:tabs>
+          <w:tab w:val="num" w:pos="2880"/>
+        </w:tabs>
+        <w:ind w:left="2880" w:hanging="360"/>
+      </w:pPr>
+      <w:rPr>
+        <w:rFonts w:ascii="Wingdings" w:hAnsi="Wingdings" w:hint="default"/>
+        <w:sz w:val="20"/>
+      </w:rPr>
+    </w:lvl>
+    <w:lvl w:ilvl="4" w:tentative="1">
+      <w:start w:val="1"/>
+      <w:numFmt w:val="bullet"/>
+      <w:lvlText w:val=""/>
+      <w:lvlJc w:val="left"/>
+      <w:pPr>
+        <w:tabs>
+          <w:tab w:val="num" w:pos="3600"/>
+        </w:tabs>
+        <w:ind w:left="3600" w:hanging="360"/>
+      </w:pPr>
+      <w:rPr>
+        <w:rFonts w:ascii="Wingdings" w:hAnsi="Wingdings" w:hint="default"/>
+        <w:sz w:val="20"/>
+      </w:rPr>
+    </w:lvl>
+    <w:lvl w:ilvl="5" w:tentative="1">
+      <w:start w:val="1"/>
+      <w:numFmt w:val="bullet"/>
+      <w:lvlText w:val=""/>
+      <w:lvlJc w:val="left"/>
+      <w:pPr>
+        <w:tabs>
+          <w:tab w:val="num" w:pos="4320"/>
+        </w:tabs>
+        <w:ind w:left="4320" w:hanging="360"/>
+      </w:pPr>
+      <w:rPr>
+        <w:rFonts w:ascii="Wingdings" w:hAnsi="Wingdings" w:hint="default"/>
+        <w:sz w:val="20"/>
+      </w:rPr>
+    </w:lvl>
+    <w:lvl w:ilvl="6" w:tentative="1">
+      <w:start w:val="1"/>
+      <w:numFmt w:val="bullet"/>
+      <w:lvlText w:val=""/>
+      <w:lvlJc w:val="left"/>
+      <w:pPr>
+        <w:tabs>
+          <w:tab w:val="num" w:pos="5040"/>
+        </w:tabs>
+        <w:ind w:left="5040" w:hanging="360"/>
+      </w:pPr>
+      <w:rPr>
+        <w:rFonts w:ascii="Wingdings" w:hAnsi="Wingdings" w:hint="default"/>
+        <w:sz w:val="20"/>
+      </w:rPr>
+    </w:lvl>
+    <w:lvl w:ilvl="7" w:tentative="1">
+      <w:start w:val="1"/>
+      <w:numFmt w:val="bullet"/>
+      <w:lvlText w:val=""/>
+      <w:lvlJc w:val="left"/>
+      <w:pPr>
+        <w:tabs>
+          <w:tab w:val="num" w:pos="5760"/>
+        </w:tabs>
+        <w:ind w:left="5760" w:hanging="360"/>
+      </w:pPr>
+      <w:rPr>
+        <w:rFonts w:ascii="Wingdings" w:hAnsi="Wingdings" w:hint="default"/>
+        <w:sz w:val="20"/>
+      </w:rPr>
+    </w:lvl>
+    <w:lvl w:ilvl="8" w:tentative="1">
+      <w:start w:val="1"/>
+      <w:numFmt w:val="bullet"/>
+      <w:lvlText w:val=""/>
+      <w:lvlJc w:val="left"/>
+      <w:pPr>
+        <w:tabs>
+          <w:tab w:val="num" w:pos="6480"/>
+        </w:tabs>
+        <w:ind w:left="6480" w:hanging="360"/>
+      </w:pPr>
+      <w:rPr>
+        <w:rFonts w:ascii="Wingdings" w:hAnsi="Wingdings" w:hint="default"/>
+        <w:sz w:val="20"/>
+      </w:rPr>
+    </w:lvl>
+  </w:abstractNum>
+  <w:abstractNum w:abstractNumId="9">
     <w:nsid w:val="6A74440D"/>
     <w:multiLevelType w:val="multilevel"/>
     <w:tmpl w:val="BB34477A"/>
@@ -1877,7 +2026,7 @@
       </w:rPr>
     </w:lvl>
   </w:abstractNum>
-  <w:abstractNum w:abstractNumId="9">
+  <w:abstractNum w:abstractNumId="10">
     <w:nsid w:val="76AB42FF"/>
     <w:multiLevelType w:val="multilevel"/>
     <w:tmpl w:val="E4180EA4"/>
@@ -2026,7 +2175,7 @@
       </w:rPr>
     </w:lvl>
   </w:abstractNum>
-  <w:abstractNum w:abstractNumId="10">
+  <w:abstractNum w:abstractNumId="11">
     <w:nsid w:val="7AC65298"/>
     <w:multiLevelType w:val="multilevel"/>
     <w:tmpl w:val="D51ADB02"/>
@@ -2175,7 +2324,7 @@
       </w:rPr>
     </w:lvl>
   </w:abstractNum>
-  <w:abstractNum w:abstractNumId="11">
+  <w:abstractNum w:abstractNumId="12">
     <w:nsid w:val="7F105803"/>
     <w:multiLevelType w:val="multilevel"/>
     <w:tmpl w:val="7D3CD918"/>
@@ -2328,16 +2477,16 @@
     <w:abstractNumId w:val="6"/>
   </w:num>
   <w:num w:numId="2">
-    <w:abstractNumId w:val="9"/>
+    <w:abstractNumId w:val="10"/>
   </w:num>
   <w:num w:numId="3">
-    <w:abstractNumId w:val="8"/>
+    <w:abstractNumId w:val="9"/>
   </w:num>
   <w:num w:numId="4">
     <w:abstractNumId w:val="4"/>
   </w:num>
   <w:num w:numId="5">
-    <w:abstractNumId w:val="11"/>
+    <w:abstractNumId w:val="12"/>
   </w:num>
   <w:num w:numId="6">
     <w:abstractNumId w:val="5"/>
@@ -2352,13 +2501,16 @@
     <w:abstractNumId w:val="1"/>
   </w:num>
   <w:num w:numId="10">
-    <w:abstractNumId w:val="10"/>
+    <w:abstractNumId w:val="11"/>
   </w:num>
   <w:num w:numId="11">
     <w:abstractNumId w:val="0"/>
   </w:num>
   <w:num w:numId="12">
     <w:abstractNumId w:val="7"/>
+  </w:num>
+  <w:num w:numId="13">
+    <w:abstractNumId w:val="8"/>
   </w:num>
 </w:numbering>
 </file>

</xml_diff>

<commit_message>
Changed theory strengthening in About
</commit_message>
<xml_diff>
--- a/Documentation/About Methodocracy.docx
+++ b/Documentation/About Methodocracy.docx
@@ -66,7 +66,7 @@
           <w:sz w:val="23"/>
           <w:szCs w:val="23"/>
         </w:rPr>
-        <w:t>Entries exist in a hierarchy, where each submission attempts to disprove its parent. Different kinds of entries will hold higher merit than other kinds. For example, a controlled experiment will be more meritable than compiled research. A comment, which can contain opinions, is the least meritable. The theory of an entry is strengthened by the number of times reproduced, peer review, and child tests within and expanding the domain of the hypothesis’ predictions.</w:t>
+        <w:t>Entries exist in a hierarchy, where each submission attempts to disprove its parent. Different types of entries will hold higher merit than others. For example, a controlled experiment will be more meritable than compiled research. A comment, which can contain opinions, is the least meritable. If a submission fails to disprove its parent, then it strengthens the theory the parent’s hypothesis.</w:t>
       </w:r>
     </w:p>
     <w:p/>
@@ -118,7 +118,7 @@
         <w:pStyle w:val="NormalWeb"/>
         <w:numPr>
           <w:ilvl w:val="0"/>
-          <w:numId w:val="13"/>
+          <w:numId w:val="14"/>
         </w:numPr>
         <w:spacing w:before="0" w:beforeAutospacing="0" w:after="0" w:afterAutospacing="0"/>
         <w:textAlignment w:val="baseline"/>
@@ -157,7 +157,7 @@
         <w:pStyle w:val="NormalWeb"/>
         <w:numPr>
           <w:ilvl w:val="0"/>
-          <w:numId w:val="13"/>
+          <w:numId w:val="14"/>
         </w:numPr>
         <w:spacing w:before="0" w:beforeAutospacing="0" w:after="0" w:afterAutospacing="0"/>
         <w:textAlignment w:val="baseline"/>
@@ -196,7 +196,7 @@
         <w:pStyle w:val="NormalWeb"/>
         <w:numPr>
           <w:ilvl w:val="0"/>
-          <w:numId w:val="13"/>
+          <w:numId w:val="14"/>
         </w:numPr>
         <w:spacing w:before="0" w:beforeAutospacing="0" w:after="0" w:afterAutospacing="0"/>
         <w:textAlignment w:val="baseline"/>
@@ -235,7 +235,7 @@
         <w:pStyle w:val="NormalWeb"/>
         <w:numPr>
           <w:ilvl w:val="0"/>
-          <w:numId w:val="13"/>
+          <w:numId w:val="14"/>
         </w:numPr>
         <w:spacing w:before="0" w:beforeAutospacing="0" w:after="0" w:afterAutospacing="0"/>
         <w:textAlignment w:val="baseline"/>
@@ -268,7 +268,7 @@
           <w:sz w:val="23"/>
           <w:szCs w:val="23"/>
         </w:rPr>
-        <w:t xml:space="preserve"> One answer could be correct for one individual, and another answer could be correct for a different individual. </w:t>
+        <w:t xml:space="preserve"> One answer could be correct for one individual, and another answer could be correct for a different individual. Methodocracy.org can be used to categorize all of the conclusions into a master </w:t>
       </w:r>
       <w:r>
         <w:rPr>
@@ -278,7 +278,7 @@
           <w:szCs w:val="23"/>
         </w:rPr>
         <w:lastRenderedPageBreak/>
-        <w:t>Methodocracy.org can be used to categorize all of the conclusions into a master conclusion that incorporates conditional logic. The website is not restricted to subjects deemed as “important”, but rather everything, including the lighthearted subjects.</w:t>
+        <w:t>conclusion that incorporates conditional logic. The website is not restricted to subjects deemed as “important”, but rather everything, including the lighthearted subjects.</w:t>
       </w:r>
     </w:p>
     <w:p>
@@ -461,27 +461,7 @@
           <w:sz w:val="23"/>
           <w:szCs w:val="23"/>
         </w:rPr>
-        <w:t>Questions exactly like this one are within the aim of the site’s collaborative problem solving environment. We will constantly put the applied practices of the site into question on this site to allow the community to provide input and potentially better practices. We see the system as not a end-all answer, but rather as a continually evolving system reaching closer to (that thing you talk about with the perfection and never reaching it but getting closer thing...</w:t>
-      </w:r>
-      <w:proofErr w:type="spellStart"/>
-      <w:r>
-        <w:rPr>
-          <w:rFonts w:ascii="Arial" w:hAnsi="Arial" w:cs="Arial"/>
-          <w:color w:val="000000"/>
-          <w:sz w:val="23"/>
-          <w:szCs w:val="23"/>
-        </w:rPr>
-        <w:t>lol</w:t>
-      </w:r>
-      <w:proofErr w:type="spellEnd"/>
-      <w:r>
-        <w:rPr>
-          <w:rFonts w:ascii="Arial" w:hAnsi="Arial" w:cs="Arial"/>
-          <w:color w:val="000000"/>
-          <w:sz w:val="23"/>
-          <w:szCs w:val="23"/>
-        </w:rPr>
-        <w:t xml:space="preserve"> insert here).</w:t>
+        <w:t>Questions exactly like this one are within the aim of the site’s collaborative problem solving environment. We will constantly put the applied practices of the site into question on this site to allow the community to provide input and potentially better practices. We see the system as not a end-all answer, but rather as a continually evolving system reaching closer to (that thing you talk about with the perfection and never reaching it but getting closer thing...lol insert here).</w:t>
       </w:r>
     </w:p>
     <w:p/>
@@ -513,10 +493,8 @@
           <w:sz w:val="23"/>
           <w:szCs w:val="23"/>
         </w:rPr>
-        <w:lastRenderedPageBreak/>
-        <w:t>Most of Methodocracy.org’s code and data is open sourced. Visit our (link</w:t>
+        <w:t xml:space="preserve">Most of Methodocracy.org’s code and data is open sourced. Visit our (link)GitHub(link) project to view the project’s files. If you would like to edit any part of the code, simply fork </w:t>
       </w:r>
-      <w:proofErr w:type="gramStart"/>
       <w:r>
         <w:rPr>
           <w:rFonts w:ascii="Arial" w:hAnsi="Arial" w:cs="Arial"/>
@@ -524,39 +502,11 @@
           <w:sz w:val="23"/>
           <w:szCs w:val="23"/>
         </w:rPr>
-        <w:t>)GitHub</w:t>
-      </w:r>
-      <w:proofErr w:type="gramEnd"/>
-      <w:r>
-        <w:rPr>
-          <w:rFonts w:ascii="Arial" w:hAnsi="Arial" w:cs="Arial"/>
-          <w:color w:val="000000"/>
-          <w:sz w:val="23"/>
-          <w:szCs w:val="23"/>
-        </w:rPr>
-        <w:t>(link) project to view the project’s files. If you would like to edit any part of the code, simply fork the project. You can use this edited version of the website for your own purposes (link</w:t>
-      </w:r>
-      <w:proofErr w:type="gramStart"/>
-      <w:r>
-        <w:rPr>
-          <w:rFonts w:ascii="Arial" w:hAnsi="Arial" w:cs="Arial"/>
-          <w:color w:val="000000"/>
-          <w:sz w:val="23"/>
-          <w:szCs w:val="23"/>
-        </w:rPr>
-        <w:t>)(</w:t>
-      </w:r>
-      <w:proofErr w:type="gramEnd"/>
-      <w:r>
-        <w:rPr>
-          <w:rFonts w:ascii="Arial" w:hAnsi="Arial" w:cs="Arial"/>
-          <w:color w:val="000000"/>
-          <w:sz w:val="23"/>
-          <w:szCs w:val="23"/>
-        </w:rPr>
-        <w:t>restrictions apply)(link), or you can request that your edits be pulled and merged into the main development branch. Some code and data is hidden for security purposes, or possibly if overwhelming evidence shows that hiding the code/data has a positive psychological effect.</w:t>
+        <w:lastRenderedPageBreak/>
+        <w:t>the project. You can use this edited version of the website for your own purposes (link)(restrictions apply)(link), or you can request that your edits be pulled and merged into the main development branch. Some code and data is hidden for security purposes, or possibly if overwhelming evidence shows that hiding the code/data has a positive psychological effect.</w:t>
       </w:r>
     </w:p>
+    <w:p/>
     <w:p>
       <w:bookmarkStart w:id="0" w:name="_GoBack"/>
       <w:bookmarkEnd w:id="0"/>
@@ -722,6 +672,155 @@
     </w:lvl>
   </w:abstractNum>
   <w:abstractNum w:abstractNumId="1">
+    <w:nsid w:val="05F2458F"/>
+    <w:multiLevelType w:val="multilevel"/>
+    <w:tmpl w:val="7F72C3F0"/>
+    <w:lvl w:ilvl="0">
+      <w:start w:val="1"/>
+      <w:numFmt w:val="bullet"/>
+      <w:lvlText w:val=""/>
+      <w:lvlJc w:val="left"/>
+      <w:pPr>
+        <w:tabs>
+          <w:tab w:val="num" w:pos="720"/>
+        </w:tabs>
+        <w:ind w:left="720" w:hanging="360"/>
+      </w:pPr>
+      <w:rPr>
+        <w:rFonts w:ascii="Symbol" w:hAnsi="Symbol" w:hint="default"/>
+        <w:sz w:val="20"/>
+      </w:rPr>
+    </w:lvl>
+    <w:lvl w:ilvl="1" w:tentative="1">
+      <w:start w:val="1"/>
+      <w:numFmt w:val="bullet"/>
+      <w:lvlText w:val="o"/>
+      <w:lvlJc w:val="left"/>
+      <w:pPr>
+        <w:tabs>
+          <w:tab w:val="num" w:pos="1440"/>
+        </w:tabs>
+        <w:ind w:left="1440" w:hanging="360"/>
+      </w:pPr>
+      <w:rPr>
+        <w:rFonts w:ascii="Courier New" w:hAnsi="Courier New" w:hint="default"/>
+        <w:sz w:val="20"/>
+      </w:rPr>
+    </w:lvl>
+    <w:lvl w:ilvl="2" w:tentative="1">
+      <w:start w:val="1"/>
+      <w:numFmt w:val="bullet"/>
+      <w:lvlText w:val=""/>
+      <w:lvlJc w:val="left"/>
+      <w:pPr>
+        <w:tabs>
+          <w:tab w:val="num" w:pos="2160"/>
+        </w:tabs>
+        <w:ind w:left="2160" w:hanging="360"/>
+      </w:pPr>
+      <w:rPr>
+        <w:rFonts w:ascii="Wingdings" w:hAnsi="Wingdings" w:hint="default"/>
+        <w:sz w:val="20"/>
+      </w:rPr>
+    </w:lvl>
+    <w:lvl w:ilvl="3" w:tentative="1">
+      <w:start w:val="1"/>
+      <w:numFmt w:val="bullet"/>
+      <w:lvlText w:val=""/>
+      <w:lvlJc w:val="left"/>
+      <w:pPr>
+        <w:tabs>
+          <w:tab w:val="num" w:pos="2880"/>
+        </w:tabs>
+        <w:ind w:left="2880" w:hanging="360"/>
+      </w:pPr>
+      <w:rPr>
+        <w:rFonts w:ascii="Wingdings" w:hAnsi="Wingdings" w:hint="default"/>
+        <w:sz w:val="20"/>
+      </w:rPr>
+    </w:lvl>
+    <w:lvl w:ilvl="4" w:tentative="1">
+      <w:start w:val="1"/>
+      <w:numFmt w:val="bullet"/>
+      <w:lvlText w:val=""/>
+      <w:lvlJc w:val="left"/>
+      <w:pPr>
+        <w:tabs>
+          <w:tab w:val="num" w:pos="3600"/>
+        </w:tabs>
+        <w:ind w:left="3600" w:hanging="360"/>
+      </w:pPr>
+      <w:rPr>
+        <w:rFonts w:ascii="Wingdings" w:hAnsi="Wingdings" w:hint="default"/>
+        <w:sz w:val="20"/>
+      </w:rPr>
+    </w:lvl>
+    <w:lvl w:ilvl="5" w:tentative="1">
+      <w:start w:val="1"/>
+      <w:numFmt w:val="bullet"/>
+      <w:lvlText w:val=""/>
+      <w:lvlJc w:val="left"/>
+      <w:pPr>
+        <w:tabs>
+          <w:tab w:val="num" w:pos="4320"/>
+        </w:tabs>
+        <w:ind w:left="4320" w:hanging="360"/>
+      </w:pPr>
+      <w:rPr>
+        <w:rFonts w:ascii="Wingdings" w:hAnsi="Wingdings" w:hint="default"/>
+        <w:sz w:val="20"/>
+      </w:rPr>
+    </w:lvl>
+    <w:lvl w:ilvl="6" w:tentative="1">
+      <w:start w:val="1"/>
+      <w:numFmt w:val="bullet"/>
+      <w:lvlText w:val=""/>
+      <w:lvlJc w:val="left"/>
+      <w:pPr>
+        <w:tabs>
+          <w:tab w:val="num" w:pos="5040"/>
+        </w:tabs>
+        <w:ind w:left="5040" w:hanging="360"/>
+      </w:pPr>
+      <w:rPr>
+        <w:rFonts w:ascii="Wingdings" w:hAnsi="Wingdings" w:hint="default"/>
+        <w:sz w:val="20"/>
+      </w:rPr>
+    </w:lvl>
+    <w:lvl w:ilvl="7" w:tentative="1">
+      <w:start w:val="1"/>
+      <w:numFmt w:val="bullet"/>
+      <w:lvlText w:val=""/>
+      <w:lvlJc w:val="left"/>
+      <w:pPr>
+        <w:tabs>
+          <w:tab w:val="num" w:pos="5760"/>
+        </w:tabs>
+        <w:ind w:left="5760" w:hanging="360"/>
+      </w:pPr>
+      <w:rPr>
+        <w:rFonts w:ascii="Wingdings" w:hAnsi="Wingdings" w:hint="default"/>
+        <w:sz w:val="20"/>
+      </w:rPr>
+    </w:lvl>
+    <w:lvl w:ilvl="8" w:tentative="1">
+      <w:start w:val="1"/>
+      <w:numFmt w:val="bullet"/>
+      <w:lvlText w:val=""/>
+      <w:lvlJc w:val="left"/>
+      <w:pPr>
+        <w:tabs>
+          <w:tab w:val="num" w:pos="6480"/>
+        </w:tabs>
+        <w:ind w:left="6480" w:hanging="360"/>
+      </w:pPr>
+      <w:rPr>
+        <w:rFonts w:ascii="Wingdings" w:hAnsi="Wingdings" w:hint="default"/>
+        <w:sz w:val="20"/>
+      </w:rPr>
+    </w:lvl>
+  </w:abstractNum>
+  <w:abstractNum w:abstractNumId="2">
     <w:nsid w:val="076E2B2E"/>
     <w:multiLevelType w:val="multilevel"/>
     <w:tmpl w:val="7436CF6E"/>
@@ -870,7 +969,7 @@
       </w:rPr>
     </w:lvl>
   </w:abstractNum>
-  <w:abstractNum w:abstractNumId="2">
+  <w:abstractNum w:abstractNumId="3">
     <w:nsid w:val="0C636BAA"/>
     <w:multiLevelType w:val="multilevel"/>
     <w:tmpl w:val="6360F348"/>
@@ -1019,7 +1118,7 @@
       </w:rPr>
     </w:lvl>
   </w:abstractNum>
-  <w:abstractNum w:abstractNumId="3">
+  <w:abstractNum w:abstractNumId="4">
     <w:nsid w:val="0D812D0A"/>
     <w:multiLevelType w:val="multilevel"/>
     <w:tmpl w:val="29DAEA0E"/>
@@ -1168,7 +1267,7 @@
       </w:rPr>
     </w:lvl>
   </w:abstractNum>
-  <w:abstractNum w:abstractNumId="4">
+  <w:abstractNum w:abstractNumId="5">
     <w:nsid w:val="0F014114"/>
     <w:multiLevelType w:val="multilevel"/>
     <w:tmpl w:val="CC3244C6"/>
@@ -1317,7 +1416,7 @@
       </w:rPr>
     </w:lvl>
   </w:abstractNum>
-  <w:abstractNum w:abstractNumId="5">
+  <w:abstractNum w:abstractNumId="6">
     <w:nsid w:val="15A74ABC"/>
     <w:multiLevelType w:val="multilevel"/>
     <w:tmpl w:val="8466DCD0"/>
@@ -1466,7 +1565,7 @@
       </w:rPr>
     </w:lvl>
   </w:abstractNum>
-  <w:abstractNum w:abstractNumId="6">
+  <w:abstractNum w:abstractNumId="7">
     <w:nsid w:val="22E203AC"/>
     <w:multiLevelType w:val="multilevel"/>
     <w:tmpl w:val="3F5E603E"/>
@@ -1579,7 +1678,7 @@
       </w:rPr>
     </w:lvl>
   </w:abstractNum>
-  <w:abstractNum w:abstractNumId="7">
+  <w:abstractNum w:abstractNumId="8">
     <w:nsid w:val="397B576D"/>
     <w:multiLevelType w:val="multilevel"/>
     <w:tmpl w:val="6D2A4D5C"/>
@@ -1728,7 +1827,7 @@
       </w:rPr>
     </w:lvl>
   </w:abstractNum>
-  <w:abstractNum w:abstractNumId="8">
+  <w:abstractNum w:abstractNumId="9">
     <w:nsid w:val="5D0C6D33"/>
     <w:multiLevelType w:val="multilevel"/>
     <w:tmpl w:val="20967096"/>
@@ -1877,7 +1976,7 @@
       </w:rPr>
     </w:lvl>
   </w:abstractNum>
-  <w:abstractNum w:abstractNumId="9">
+  <w:abstractNum w:abstractNumId="10">
     <w:nsid w:val="6A74440D"/>
     <w:multiLevelType w:val="multilevel"/>
     <w:tmpl w:val="BB34477A"/>
@@ -2026,7 +2125,7 @@
       </w:rPr>
     </w:lvl>
   </w:abstractNum>
-  <w:abstractNum w:abstractNumId="10">
+  <w:abstractNum w:abstractNumId="11">
     <w:nsid w:val="76AB42FF"/>
     <w:multiLevelType w:val="multilevel"/>
     <w:tmpl w:val="E4180EA4"/>
@@ -2175,7 +2274,7 @@
       </w:rPr>
     </w:lvl>
   </w:abstractNum>
-  <w:abstractNum w:abstractNumId="11">
+  <w:abstractNum w:abstractNumId="12">
     <w:nsid w:val="7AC65298"/>
     <w:multiLevelType w:val="multilevel"/>
     <w:tmpl w:val="D51ADB02"/>
@@ -2324,7 +2423,7 @@
       </w:rPr>
     </w:lvl>
   </w:abstractNum>
-  <w:abstractNum w:abstractNumId="12">
+  <w:abstractNum w:abstractNumId="13">
     <w:nsid w:val="7F105803"/>
     <w:multiLevelType w:val="multilevel"/>
     <w:tmpl w:val="7D3CD918"/>
@@ -2474,43 +2573,46 @@
     </w:lvl>
   </w:abstractNum>
   <w:num w:numId="1">
+    <w:abstractNumId w:val="7"/>
+  </w:num>
+  <w:num w:numId="2">
+    <w:abstractNumId w:val="11"/>
+  </w:num>
+  <w:num w:numId="3">
+    <w:abstractNumId w:val="10"/>
+  </w:num>
+  <w:num w:numId="4">
+    <w:abstractNumId w:val="5"/>
+  </w:num>
+  <w:num w:numId="5">
+    <w:abstractNumId w:val="13"/>
+  </w:num>
+  <w:num w:numId="6">
     <w:abstractNumId w:val="6"/>
   </w:num>
-  <w:num w:numId="2">
-    <w:abstractNumId w:val="10"/>
-  </w:num>
-  <w:num w:numId="3">
-    <w:abstractNumId w:val="9"/>
-  </w:num>
-  <w:num w:numId="4">
+  <w:num w:numId="7">
     <w:abstractNumId w:val="4"/>
   </w:num>
-  <w:num w:numId="5">
-    <w:abstractNumId w:val="12"/>
-  </w:num>
-  <w:num w:numId="6">
-    <w:abstractNumId w:val="5"/>
-  </w:num>
-  <w:num w:numId="7">
+  <w:num w:numId="8">
     <w:abstractNumId w:val="3"/>
   </w:num>
-  <w:num w:numId="8">
+  <w:num w:numId="9">
     <w:abstractNumId w:val="2"/>
   </w:num>
-  <w:num w:numId="9">
-    <w:abstractNumId w:val="1"/>
-  </w:num>
   <w:num w:numId="10">
-    <w:abstractNumId w:val="11"/>
+    <w:abstractNumId w:val="12"/>
   </w:num>
   <w:num w:numId="11">
     <w:abstractNumId w:val="0"/>
   </w:num>
   <w:num w:numId="12">
-    <w:abstractNumId w:val="7"/>
+    <w:abstractNumId w:val="8"/>
   </w:num>
   <w:num w:numId="13">
-    <w:abstractNumId w:val="8"/>
+    <w:abstractNumId w:val="9"/>
+  </w:num>
+  <w:num w:numId="14">
+    <w:abstractNumId w:val="1"/>
   </w:num>
 </w:numbering>
 </file>

</xml_diff>

<commit_message>
Added allusion to other systems in About
</commit_message>
<xml_diff>
--- a/Documentation/About Methodocracy.docx
+++ b/Documentation/About Methodocracy.docx
@@ -66,7 +66,7 @@
           <w:sz w:val="23"/>
           <w:szCs w:val="23"/>
         </w:rPr>
-        <w:t>Entries exist in a hierarchy, where each submission attempts to disprove its parent. Different types of entries will hold higher merit than others. For example, a controlled experiment will be more meritable than compiled research. A comment, which can contain opinions, is the least meritable. If a submission fails to disprove its parent, then it strengthens the theory the parent’s hypothesis.</w:t>
+        <w:t>Entries exist in a hierarchy, where each submission attempts to disprove its parent. Different types of entries will hold higher merit than others. For example, a controlled experiment will be more meritable than compiled research. A comment, which can contain opinions, is the least meritable. If a submission fails to disprove its parent, then it strengthens the theory the parent’s hypothesis. There will be a multitude of other systems to support these core systems.</w:t>
       </w:r>
     </w:p>
     <w:p/>
@@ -118,7 +118,7 @@
         <w:pStyle w:val="NormalWeb"/>
         <w:numPr>
           <w:ilvl w:val="0"/>
-          <w:numId w:val="17"/>
+          <w:numId w:val="18"/>
         </w:numPr>
         <w:spacing w:before="0" w:beforeAutospacing="0" w:after="0" w:afterAutospacing="0"/>
         <w:textAlignment w:val="baseline"/>
@@ -157,7 +157,7 @@
         <w:pStyle w:val="NormalWeb"/>
         <w:numPr>
           <w:ilvl w:val="0"/>
-          <w:numId w:val="17"/>
+          <w:numId w:val="18"/>
         </w:numPr>
         <w:spacing w:before="0" w:beforeAutospacing="0" w:after="0" w:afterAutospacing="0"/>
         <w:textAlignment w:val="baseline"/>
@@ -196,7 +196,7 @@
         <w:pStyle w:val="NormalWeb"/>
         <w:numPr>
           <w:ilvl w:val="0"/>
-          <w:numId w:val="17"/>
+          <w:numId w:val="18"/>
         </w:numPr>
         <w:spacing w:before="0" w:beforeAutospacing="0" w:after="0" w:afterAutospacing="0"/>
         <w:textAlignment w:val="baseline"/>
@@ -235,7 +235,7 @@
         <w:pStyle w:val="NormalWeb"/>
         <w:numPr>
           <w:ilvl w:val="0"/>
-          <w:numId w:val="17"/>
+          <w:numId w:val="18"/>
         </w:numPr>
         <w:spacing w:before="0" w:beforeAutospacing="0" w:after="0" w:afterAutospacing="0"/>
         <w:textAlignment w:val="baseline"/>
@@ -268,7 +268,7 @@
           <w:sz w:val="23"/>
           <w:szCs w:val="23"/>
         </w:rPr>
-        <w:t xml:space="preserve"> One answer could be correct for one individual, and another answer could be correct for a different individual. Methodocracy.org can be used to categorize all of the conclusions into a master </w:t>
+        <w:t xml:space="preserve"> One answer could be correct for one individual, and another answer could be correct for a different individual. </w:t>
       </w:r>
       <w:r>
         <w:rPr>
@@ -278,7 +278,7 @@
           <w:szCs w:val="23"/>
         </w:rPr>
         <w:lastRenderedPageBreak/>
-        <w:t>conclusion that incorporates conditional logic. The website is not restricted to subjects deemed as “important”, but rather everything, including the lighthearted subjects.</w:t>
+        <w:t>Methodocracy.org can be used to categorize all of the conclusions into a master conclusion that incorporates conditional logic. The website is not restricted to subjects deemed as “important”, but rather everything, including the lighthearted subjects.</w:t>
       </w:r>
     </w:p>
     <w:p>
@@ -461,7 +461,7 @@
           <w:sz w:val="23"/>
           <w:szCs w:val="23"/>
         </w:rPr>
-        <w:t xml:space="preserve">Questions such as this are within the scope of the site’s collaborative problem solving environment. The applied practices of the site will be constantly put into question within itself. </w:t>
+        <w:t xml:space="preserve">Questions such as this are within the scope of the site’s collaborative problem solving environment. All of the systems in Methodocracy.org are put under its own method. The applied practices of the site will be constantly put into question within itself. </w:t>
       </w:r>
       <w:proofErr w:type="gramStart"/>
       <w:r>
@@ -533,17 +533,8 @@
           <w:sz w:val="23"/>
           <w:szCs w:val="23"/>
         </w:rPr>
-        <w:t xml:space="preserve">Most of Methodocracy.org’s code and data is open sourced. Visit our &lt;link&gt;GitHub&lt;/link&gt; project to view the project’s files. If you would like to edit any part of the code, simply fork </w:t>
-      </w:r>
-      <w:r>
-        <w:rPr>
-          <w:rFonts w:ascii="Arial" w:hAnsi="Arial" w:cs="Arial"/>
-          <w:color w:val="000000"/>
-          <w:sz w:val="23"/>
-          <w:szCs w:val="23"/>
-        </w:rPr>
         <w:lastRenderedPageBreak/>
-        <w:t>the project. You can use this edited version of the website for your own purposes (&lt;link&gt;restrictions apply&lt;/link&gt;), or you can request that your edits be pulled and merged into the main development branch. Some code and data is hidden for security purposes, or possibly if overwhelming evidence shows that hiding some code/data has a positive psychological effect.</w:t>
+        <w:t>Most of Methodocracy.org’s code and data is open sourced. Visit our &lt;link&gt;GitHub&lt;/link&gt; project to view the project’s files. If you would like to edit any part of the code, simply fork the project. You can use this edited version of the website for your own purposes (&lt;link&gt;restrictions apply&lt;/link&gt;), or you can request that your edits be pulled and merged into the main development branch. Some code and data is hidden for security purposes, or possibly if overwhelming evidence shows that hiding some code/data has a positive psychological effect.</w:t>
       </w:r>
     </w:p>
     <w:p>
@@ -2165,6 +2156,155 @@
     </w:lvl>
   </w:abstractNum>
   <w:abstractNum w:abstractNumId="11">
+    <w:nsid w:val="461B4A9B"/>
+    <w:multiLevelType w:val="multilevel"/>
+    <w:tmpl w:val="CCAEC778"/>
+    <w:lvl w:ilvl="0">
+      <w:start w:val="1"/>
+      <w:numFmt w:val="bullet"/>
+      <w:lvlText w:val=""/>
+      <w:lvlJc w:val="left"/>
+      <w:pPr>
+        <w:tabs>
+          <w:tab w:val="num" w:pos="720"/>
+        </w:tabs>
+        <w:ind w:left="720" w:hanging="360"/>
+      </w:pPr>
+      <w:rPr>
+        <w:rFonts w:ascii="Symbol" w:hAnsi="Symbol" w:hint="default"/>
+        <w:sz w:val="20"/>
+      </w:rPr>
+    </w:lvl>
+    <w:lvl w:ilvl="1" w:tentative="1">
+      <w:start w:val="1"/>
+      <w:numFmt w:val="bullet"/>
+      <w:lvlText w:val="o"/>
+      <w:lvlJc w:val="left"/>
+      <w:pPr>
+        <w:tabs>
+          <w:tab w:val="num" w:pos="1440"/>
+        </w:tabs>
+        <w:ind w:left="1440" w:hanging="360"/>
+      </w:pPr>
+      <w:rPr>
+        <w:rFonts w:ascii="Courier New" w:hAnsi="Courier New" w:hint="default"/>
+        <w:sz w:val="20"/>
+      </w:rPr>
+    </w:lvl>
+    <w:lvl w:ilvl="2" w:tentative="1">
+      <w:start w:val="1"/>
+      <w:numFmt w:val="bullet"/>
+      <w:lvlText w:val=""/>
+      <w:lvlJc w:val="left"/>
+      <w:pPr>
+        <w:tabs>
+          <w:tab w:val="num" w:pos="2160"/>
+        </w:tabs>
+        <w:ind w:left="2160" w:hanging="360"/>
+      </w:pPr>
+      <w:rPr>
+        <w:rFonts w:ascii="Wingdings" w:hAnsi="Wingdings" w:hint="default"/>
+        <w:sz w:val="20"/>
+      </w:rPr>
+    </w:lvl>
+    <w:lvl w:ilvl="3" w:tentative="1">
+      <w:start w:val="1"/>
+      <w:numFmt w:val="bullet"/>
+      <w:lvlText w:val=""/>
+      <w:lvlJc w:val="left"/>
+      <w:pPr>
+        <w:tabs>
+          <w:tab w:val="num" w:pos="2880"/>
+        </w:tabs>
+        <w:ind w:left="2880" w:hanging="360"/>
+      </w:pPr>
+      <w:rPr>
+        <w:rFonts w:ascii="Wingdings" w:hAnsi="Wingdings" w:hint="default"/>
+        <w:sz w:val="20"/>
+      </w:rPr>
+    </w:lvl>
+    <w:lvl w:ilvl="4" w:tentative="1">
+      <w:start w:val="1"/>
+      <w:numFmt w:val="bullet"/>
+      <w:lvlText w:val=""/>
+      <w:lvlJc w:val="left"/>
+      <w:pPr>
+        <w:tabs>
+          <w:tab w:val="num" w:pos="3600"/>
+        </w:tabs>
+        <w:ind w:left="3600" w:hanging="360"/>
+      </w:pPr>
+      <w:rPr>
+        <w:rFonts w:ascii="Wingdings" w:hAnsi="Wingdings" w:hint="default"/>
+        <w:sz w:val="20"/>
+      </w:rPr>
+    </w:lvl>
+    <w:lvl w:ilvl="5" w:tentative="1">
+      <w:start w:val="1"/>
+      <w:numFmt w:val="bullet"/>
+      <w:lvlText w:val=""/>
+      <w:lvlJc w:val="left"/>
+      <w:pPr>
+        <w:tabs>
+          <w:tab w:val="num" w:pos="4320"/>
+        </w:tabs>
+        <w:ind w:left="4320" w:hanging="360"/>
+      </w:pPr>
+      <w:rPr>
+        <w:rFonts w:ascii="Wingdings" w:hAnsi="Wingdings" w:hint="default"/>
+        <w:sz w:val="20"/>
+      </w:rPr>
+    </w:lvl>
+    <w:lvl w:ilvl="6" w:tentative="1">
+      <w:start w:val="1"/>
+      <w:numFmt w:val="bullet"/>
+      <w:lvlText w:val=""/>
+      <w:lvlJc w:val="left"/>
+      <w:pPr>
+        <w:tabs>
+          <w:tab w:val="num" w:pos="5040"/>
+        </w:tabs>
+        <w:ind w:left="5040" w:hanging="360"/>
+      </w:pPr>
+      <w:rPr>
+        <w:rFonts w:ascii="Wingdings" w:hAnsi="Wingdings" w:hint="default"/>
+        <w:sz w:val="20"/>
+      </w:rPr>
+    </w:lvl>
+    <w:lvl w:ilvl="7" w:tentative="1">
+      <w:start w:val="1"/>
+      <w:numFmt w:val="bullet"/>
+      <w:lvlText w:val=""/>
+      <w:lvlJc w:val="left"/>
+      <w:pPr>
+        <w:tabs>
+          <w:tab w:val="num" w:pos="5760"/>
+        </w:tabs>
+        <w:ind w:left="5760" w:hanging="360"/>
+      </w:pPr>
+      <w:rPr>
+        <w:rFonts w:ascii="Wingdings" w:hAnsi="Wingdings" w:hint="default"/>
+        <w:sz w:val="20"/>
+      </w:rPr>
+    </w:lvl>
+    <w:lvl w:ilvl="8" w:tentative="1">
+      <w:start w:val="1"/>
+      <w:numFmt w:val="bullet"/>
+      <w:lvlText w:val=""/>
+      <w:lvlJc w:val="left"/>
+      <w:pPr>
+        <w:tabs>
+          <w:tab w:val="num" w:pos="6480"/>
+        </w:tabs>
+        <w:ind w:left="6480" w:hanging="360"/>
+      </w:pPr>
+      <w:rPr>
+        <w:rFonts w:ascii="Wingdings" w:hAnsi="Wingdings" w:hint="default"/>
+        <w:sz w:val="20"/>
+      </w:rPr>
+    </w:lvl>
+  </w:abstractNum>
+  <w:abstractNum w:abstractNumId="12">
     <w:nsid w:val="5D0C6D33"/>
     <w:multiLevelType w:val="multilevel"/>
     <w:tmpl w:val="20967096"/>
@@ -2313,7 +2453,7 @@
       </w:rPr>
     </w:lvl>
   </w:abstractNum>
-  <w:abstractNum w:abstractNumId="12">
+  <w:abstractNum w:abstractNumId="13">
     <w:nsid w:val="6A74440D"/>
     <w:multiLevelType w:val="multilevel"/>
     <w:tmpl w:val="BB34477A"/>
@@ -2462,7 +2602,7 @@
       </w:rPr>
     </w:lvl>
   </w:abstractNum>
-  <w:abstractNum w:abstractNumId="13">
+  <w:abstractNum w:abstractNumId="14">
     <w:nsid w:val="6C5E1393"/>
     <w:multiLevelType w:val="multilevel"/>
     <w:tmpl w:val="314EE374"/>
@@ -2611,7 +2751,7 @@
       </w:rPr>
     </w:lvl>
   </w:abstractNum>
-  <w:abstractNum w:abstractNumId="14">
+  <w:abstractNum w:abstractNumId="15">
     <w:nsid w:val="76AB42FF"/>
     <w:multiLevelType w:val="multilevel"/>
     <w:tmpl w:val="E4180EA4"/>
@@ -2760,7 +2900,7 @@
       </w:rPr>
     </w:lvl>
   </w:abstractNum>
-  <w:abstractNum w:abstractNumId="15">
+  <w:abstractNum w:abstractNumId="16">
     <w:nsid w:val="7AC65298"/>
     <w:multiLevelType w:val="multilevel"/>
     <w:tmpl w:val="D51ADB02"/>
@@ -2909,7 +3049,7 @@
       </w:rPr>
     </w:lvl>
   </w:abstractNum>
-  <w:abstractNum w:abstractNumId="16">
+  <w:abstractNum w:abstractNumId="17">
     <w:nsid w:val="7F105803"/>
     <w:multiLevelType w:val="multilevel"/>
     <w:tmpl w:val="7D3CD918"/>
@@ -3062,16 +3202,16 @@
     <w:abstractNumId w:val="9"/>
   </w:num>
   <w:num w:numId="2">
-    <w:abstractNumId w:val="14"/>
+    <w:abstractNumId w:val="15"/>
   </w:num>
   <w:num w:numId="3">
-    <w:abstractNumId w:val="12"/>
+    <w:abstractNumId w:val="13"/>
   </w:num>
   <w:num w:numId="4">
     <w:abstractNumId w:val="6"/>
   </w:num>
   <w:num w:numId="5">
-    <w:abstractNumId w:val="16"/>
+    <w:abstractNumId w:val="17"/>
   </w:num>
   <w:num w:numId="6">
     <w:abstractNumId w:val="8"/>
@@ -3086,7 +3226,7 @@
     <w:abstractNumId w:val="2"/>
   </w:num>
   <w:num w:numId="10">
-    <w:abstractNumId w:val="15"/>
+    <w:abstractNumId w:val="16"/>
   </w:num>
   <w:num w:numId="11">
     <w:abstractNumId w:val="0"/>
@@ -3095,7 +3235,7 @@
     <w:abstractNumId w:val="10"/>
   </w:num>
   <w:num w:numId="13">
-    <w:abstractNumId w:val="11"/>
+    <w:abstractNumId w:val="12"/>
   </w:num>
   <w:num w:numId="14">
     <w:abstractNumId w:val="1"/>
@@ -3107,7 +3247,10 @@
     <w:abstractNumId w:val="3"/>
   </w:num>
   <w:num w:numId="17">
-    <w:abstractNumId w:val="13"/>
+    <w:abstractNumId w:val="14"/>
+  </w:num>
+  <w:num w:numId="18">
+    <w:abstractNumId w:val="11"/>
   </w:num>
 </w:numbering>
 </file>

</xml_diff>

<commit_message>
Need to redesign core system said in about
</commit_message>
<xml_diff>
--- a/Documentation/About Methodocracy.docx
+++ b/Documentation/About Methodocracy.docx
@@ -66,7 +66,47 @@
           <w:sz w:val="23"/>
           <w:szCs w:val="23"/>
         </w:rPr>
-        <w:t>Entries exist in a hierarchy, where each submission attempts to disprove its parent. Different types of entries will hold higher merit than others. For example, a controlled experiment will be more meritable than compiled research. A comment, which can contain opinions, is the least meritable. If a submission fails to disprove its parent, then it strengthens the theory the parent’s hypothesis. There will be a multitude of other systems to support these core systems.</w:t>
+        <w:t>&lt;</w:t>
+      </w:r>
+      <w:proofErr w:type="gramStart"/>
+      <w:r>
+        <w:rPr>
+          <w:rFonts w:ascii="Arial" w:hAnsi="Arial" w:cs="Arial"/>
+          <w:color w:val="000000"/>
+          <w:sz w:val="23"/>
+          <w:szCs w:val="23"/>
+        </w:rPr>
+        <w:t>redesign</w:t>
+      </w:r>
+      <w:proofErr w:type="gramEnd"/>
+      <w:r>
+        <w:rPr>
+          <w:rFonts w:ascii="Arial" w:hAnsi="Arial" w:cs="Arial"/>
+          <w:color w:val="000000"/>
+          <w:sz w:val="23"/>
+          <w:szCs w:val="23"/>
+        </w:rPr>
+        <w:t xml:space="preserve"> core system&gt;Entries exist in a hierarchy, where each submission attempts to disprove its parent. Different types of entries will hold higher merit than others. For example, a controlled experiment will be more meritable than observational study. A comment, which can contain opinions, is the least meritable. If a submission fails to disprove its parent, then it strengthens the theory the parent’s hypothesis. There will be a multitude of other systems to support these core systems</w:t>
+      </w:r>
+      <w:proofErr w:type="gramStart"/>
+      <w:r>
+        <w:rPr>
+          <w:rFonts w:ascii="Arial" w:hAnsi="Arial" w:cs="Arial"/>
+          <w:color w:val="000000"/>
+          <w:sz w:val="23"/>
+          <w:szCs w:val="23"/>
+        </w:rPr>
+        <w:t>.&lt;</w:t>
+      </w:r>
+      <w:proofErr w:type="gramEnd"/>
+      <w:r>
+        <w:rPr>
+          <w:rFonts w:ascii="Arial" w:hAnsi="Arial" w:cs="Arial"/>
+          <w:color w:val="000000"/>
+          <w:sz w:val="23"/>
+          <w:szCs w:val="23"/>
+        </w:rPr>
+        <w:t>redesign core system&gt;</w:t>
       </w:r>
     </w:p>
     <w:p/>
@@ -118,7 +158,7 @@
         <w:pStyle w:val="NormalWeb"/>
         <w:numPr>
           <w:ilvl w:val="0"/>
-          <w:numId w:val="18"/>
+          <w:numId w:val="19"/>
         </w:numPr>
         <w:spacing w:before="0" w:beforeAutospacing="0" w:after="0" w:afterAutospacing="0"/>
         <w:textAlignment w:val="baseline"/>
@@ -157,7 +197,7 @@
         <w:pStyle w:val="NormalWeb"/>
         <w:numPr>
           <w:ilvl w:val="0"/>
-          <w:numId w:val="18"/>
+          <w:numId w:val="19"/>
         </w:numPr>
         <w:spacing w:before="0" w:beforeAutospacing="0" w:after="0" w:afterAutospacing="0"/>
         <w:textAlignment w:val="baseline"/>
@@ -196,7 +236,7 @@
         <w:pStyle w:val="NormalWeb"/>
         <w:numPr>
           <w:ilvl w:val="0"/>
-          <w:numId w:val="18"/>
+          <w:numId w:val="19"/>
         </w:numPr>
         <w:spacing w:before="0" w:beforeAutospacing="0" w:after="0" w:afterAutospacing="0"/>
         <w:textAlignment w:val="baseline"/>
@@ -235,7 +275,7 @@
         <w:pStyle w:val="NormalWeb"/>
         <w:numPr>
           <w:ilvl w:val="0"/>
-          <w:numId w:val="18"/>
+          <w:numId w:val="19"/>
         </w:numPr>
         <w:spacing w:before="0" w:beforeAutospacing="0" w:after="0" w:afterAutospacing="0"/>
         <w:textAlignment w:val="baseline"/>
@@ -2454,6 +2494,155 @@
     </w:lvl>
   </w:abstractNum>
   <w:abstractNum w:abstractNumId="13">
+    <w:nsid w:val="61F2534F"/>
+    <w:multiLevelType w:val="multilevel"/>
+    <w:tmpl w:val="96C69E04"/>
+    <w:lvl w:ilvl="0">
+      <w:start w:val="1"/>
+      <w:numFmt w:val="bullet"/>
+      <w:lvlText w:val=""/>
+      <w:lvlJc w:val="left"/>
+      <w:pPr>
+        <w:tabs>
+          <w:tab w:val="num" w:pos="720"/>
+        </w:tabs>
+        <w:ind w:left="720" w:hanging="360"/>
+      </w:pPr>
+      <w:rPr>
+        <w:rFonts w:ascii="Symbol" w:hAnsi="Symbol" w:hint="default"/>
+        <w:sz w:val="20"/>
+      </w:rPr>
+    </w:lvl>
+    <w:lvl w:ilvl="1" w:tentative="1">
+      <w:start w:val="1"/>
+      <w:numFmt w:val="bullet"/>
+      <w:lvlText w:val="o"/>
+      <w:lvlJc w:val="left"/>
+      <w:pPr>
+        <w:tabs>
+          <w:tab w:val="num" w:pos="1440"/>
+        </w:tabs>
+        <w:ind w:left="1440" w:hanging="360"/>
+      </w:pPr>
+      <w:rPr>
+        <w:rFonts w:ascii="Courier New" w:hAnsi="Courier New" w:hint="default"/>
+        <w:sz w:val="20"/>
+      </w:rPr>
+    </w:lvl>
+    <w:lvl w:ilvl="2" w:tentative="1">
+      <w:start w:val="1"/>
+      <w:numFmt w:val="bullet"/>
+      <w:lvlText w:val=""/>
+      <w:lvlJc w:val="left"/>
+      <w:pPr>
+        <w:tabs>
+          <w:tab w:val="num" w:pos="2160"/>
+        </w:tabs>
+        <w:ind w:left="2160" w:hanging="360"/>
+      </w:pPr>
+      <w:rPr>
+        <w:rFonts w:ascii="Wingdings" w:hAnsi="Wingdings" w:hint="default"/>
+        <w:sz w:val="20"/>
+      </w:rPr>
+    </w:lvl>
+    <w:lvl w:ilvl="3" w:tentative="1">
+      <w:start w:val="1"/>
+      <w:numFmt w:val="bullet"/>
+      <w:lvlText w:val=""/>
+      <w:lvlJc w:val="left"/>
+      <w:pPr>
+        <w:tabs>
+          <w:tab w:val="num" w:pos="2880"/>
+        </w:tabs>
+        <w:ind w:left="2880" w:hanging="360"/>
+      </w:pPr>
+      <w:rPr>
+        <w:rFonts w:ascii="Wingdings" w:hAnsi="Wingdings" w:hint="default"/>
+        <w:sz w:val="20"/>
+      </w:rPr>
+    </w:lvl>
+    <w:lvl w:ilvl="4" w:tentative="1">
+      <w:start w:val="1"/>
+      <w:numFmt w:val="bullet"/>
+      <w:lvlText w:val=""/>
+      <w:lvlJc w:val="left"/>
+      <w:pPr>
+        <w:tabs>
+          <w:tab w:val="num" w:pos="3600"/>
+        </w:tabs>
+        <w:ind w:left="3600" w:hanging="360"/>
+      </w:pPr>
+      <w:rPr>
+        <w:rFonts w:ascii="Wingdings" w:hAnsi="Wingdings" w:hint="default"/>
+        <w:sz w:val="20"/>
+      </w:rPr>
+    </w:lvl>
+    <w:lvl w:ilvl="5" w:tentative="1">
+      <w:start w:val="1"/>
+      <w:numFmt w:val="bullet"/>
+      <w:lvlText w:val=""/>
+      <w:lvlJc w:val="left"/>
+      <w:pPr>
+        <w:tabs>
+          <w:tab w:val="num" w:pos="4320"/>
+        </w:tabs>
+        <w:ind w:left="4320" w:hanging="360"/>
+      </w:pPr>
+      <w:rPr>
+        <w:rFonts w:ascii="Wingdings" w:hAnsi="Wingdings" w:hint="default"/>
+        <w:sz w:val="20"/>
+      </w:rPr>
+    </w:lvl>
+    <w:lvl w:ilvl="6" w:tentative="1">
+      <w:start w:val="1"/>
+      <w:numFmt w:val="bullet"/>
+      <w:lvlText w:val=""/>
+      <w:lvlJc w:val="left"/>
+      <w:pPr>
+        <w:tabs>
+          <w:tab w:val="num" w:pos="5040"/>
+        </w:tabs>
+        <w:ind w:left="5040" w:hanging="360"/>
+      </w:pPr>
+      <w:rPr>
+        <w:rFonts w:ascii="Wingdings" w:hAnsi="Wingdings" w:hint="default"/>
+        <w:sz w:val="20"/>
+      </w:rPr>
+    </w:lvl>
+    <w:lvl w:ilvl="7" w:tentative="1">
+      <w:start w:val="1"/>
+      <w:numFmt w:val="bullet"/>
+      <w:lvlText w:val=""/>
+      <w:lvlJc w:val="left"/>
+      <w:pPr>
+        <w:tabs>
+          <w:tab w:val="num" w:pos="5760"/>
+        </w:tabs>
+        <w:ind w:left="5760" w:hanging="360"/>
+      </w:pPr>
+      <w:rPr>
+        <w:rFonts w:ascii="Wingdings" w:hAnsi="Wingdings" w:hint="default"/>
+        <w:sz w:val="20"/>
+      </w:rPr>
+    </w:lvl>
+    <w:lvl w:ilvl="8" w:tentative="1">
+      <w:start w:val="1"/>
+      <w:numFmt w:val="bullet"/>
+      <w:lvlText w:val=""/>
+      <w:lvlJc w:val="left"/>
+      <w:pPr>
+        <w:tabs>
+          <w:tab w:val="num" w:pos="6480"/>
+        </w:tabs>
+        <w:ind w:left="6480" w:hanging="360"/>
+      </w:pPr>
+      <w:rPr>
+        <w:rFonts w:ascii="Wingdings" w:hAnsi="Wingdings" w:hint="default"/>
+        <w:sz w:val="20"/>
+      </w:rPr>
+    </w:lvl>
+  </w:abstractNum>
+  <w:abstractNum w:abstractNumId="14">
     <w:nsid w:val="6A74440D"/>
     <w:multiLevelType w:val="multilevel"/>
     <w:tmpl w:val="BB34477A"/>
@@ -2602,7 +2791,7 @@
       </w:rPr>
     </w:lvl>
   </w:abstractNum>
-  <w:abstractNum w:abstractNumId="14">
+  <w:abstractNum w:abstractNumId="15">
     <w:nsid w:val="6C5E1393"/>
     <w:multiLevelType w:val="multilevel"/>
     <w:tmpl w:val="314EE374"/>
@@ -2751,7 +2940,7 @@
       </w:rPr>
     </w:lvl>
   </w:abstractNum>
-  <w:abstractNum w:abstractNumId="15">
+  <w:abstractNum w:abstractNumId="16">
     <w:nsid w:val="76AB42FF"/>
     <w:multiLevelType w:val="multilevel"/>
     <w:tmpl w:val="E4180EA4"/>
@@ -2900,7 +3089,7 @@
       </w:rPr>
     </w:lvl>
   </w:abstractNum>
-  <w:abstractNum w:abstractNumId="16">
+  <w:abstractNum w:abstractNumId="17">
     <w:nsid w:val="7AC65298"/>
     <w:multiLevelType w:val="multilevel"/>
     <w:tmpl w:val="D51ADB02"/>
@@ -3049,7 +3238,7 @@
       </w:rPr>
     </w:lvl>
   </w:abstractNum>
-  <w:abstractNum w:abstractNumId="17">
+  <w:abstractNum w:abstractNumId="18">
     <w:nsid w:val="7F105803"/>
     <w:multiLevelType w:val="multilevel"/>
     <w:tmpl w:val="7D3CD918"/>
@@ -3202,16 +3391,16 @@
     <w:abstractNumId w:val="9"/>
   </w:num>
   <w:num w:numId="2">
-    <w:abstractNumId w:val="15"/>
+    <w:abstractNumId w:val="16"/>
   </w:num>
   <w:num w:numId="3">
-    <w:abstractNumId w:val="13"/>
+    <w:abstractNumId w:val="14"/>
   </w:num>
   <w:num w:numId="4">
     <w:abstractNumId w:val="6"/>
   </w:num>
   <w:num w:numId="5">
-    <w:abstractNumId w:val="17"/>
+    <w:abstractNumId w:val="18"/>
   </w:num>
   <w:num w:numId="6">
     <w:abstractNumId w:val="8"/>
@@ -3226,7 +3415,7 @@
     <w:abstractNumId w:val="2"/>
   </w:num>
   <w:num w:numId="10">
-    <w:abstractNumId w:val="16"/>
+    <w:abstractNumId w:val="17"/>
   </w:num>
   <w:num w:numId="11">
     <w:abstractNumId w:val="0"/>
@@ -3247,10 +3436,13 @@
     <w:abstractNumId w:val="3"/>
   </w:num>
   <w:num w:numId="17">
-    <w:abstractNumId w:val="14"/>
+    <w:abstractNumId w:val="15"/>
   </w:num>
   <w:num w:numId="18">
     <w:abstractNumId w:val="11"/>
+  </w:num>
+  <w:num w:numId="19">
+    <w:abstractNumId w:val="13"/>
   </w:num>
 </w:numbering>
 </file>

</xml_diff>

<commit_message>
Revised "best way" section
</commit_message>
<xml_diff>
--- a/Documentation/About Methodocracy.docx
+++ b/Documentation/About Methodocracy.docx
@@ -118,7 +118,7 @@
         <w:pStyle w:val="NormalWeb"/>
         <w:numPr>
           <w:ilvl w:val="0"/>
-          <w:numId w:val="22"/>
+          <w:numId w:val="23"/>
         </w:numPr>
         <w:spacing w:before="0" w:beforeAutospacing="0" w:after="0" w:afterAutospacing="0"/>
         <w:textAlignment w:val="baseline"/>
@@ -157,7 +157,7 @@
         <w:pStyle w:val="NormalWeb"/>
         <w:numPr>
           <w:ilvl w:val="0"/>
-          <w:numId w:val="22"/>
+          <w:numId w:val="23"/>
         </w:numPr>
         <w:spacing w:before="0" w:beforeAutospacing="0" w:after="0" w:afterAutospacing="0"/>
         <w:textAlignment w:val="baseline"/>
@@ -196,7 +196,7 @@
         <w:pStyle w:val="NormalWeb"/>
         <w:numPr>
           <w:ilvl w:val="0"/>
-          <w:numId w:val="22"/>
+          <w:numId w:val="23"/>
         </w:numPr>
         <w:spacing w:before="0" w:beforeAutospacing="0" w:after="0" w:afterAutospacing="0"/>
         <w:textAlignment w:val="baseline"/>
@@ -235,7 +235,7 @@
         <w:pStyle w:val="NormalWeb"/>
         <w:numPr>
           <w:ilvl w:val="0"/>
-          <w:numId w:val="22"/>
+          <w:numId w:val="23"/>
         </w:numPr>
         <w:spacing w:before="0" w:beforeAutospacing="0" w:after="0" w:afterAutospacing="0"/>
         <w:textAlignment w:val="baseline"/>
@@ -461,27 +461,7 @@
           <w:sz w:val="23"/>
           <w:szCs w:val="23"/>
         </w:rPr>
-        <w:t>Questions such as this are within the scope of the site’s collaborative problem solving environment. All of the systems in Methodocracy.org are put under its own method. The applied practices of the site will always be scrutinized by users to provide input and potentially better practices. The system is not a end-all answer, but rather as a continually evolving system reaching closer to (that thing you talk about with the perfection and never reaching it but getting closer thing...</w:t>
-      </w:r>
-      <w:proofErr w:type="spellStart"/>
-      <w:r>
-        <w:rPr>
-          <w:rFonts w:ascii="Arial" w:hAnsi="Arial" w:cs="Arial"/>
-          <w:color w:val="000000"/>
-          <w:sz w:val="23"/>
-          <w:szCs w:val="23"/>
-        </w:rPr>
-        <w:t>lol</w:t>
-      </w:r>
-      <w:proofErr w:type="spellEnd"/>
-      <w:r>
-        <w:rPr>
-          <w:rFonts w:ascii="Arial" w:hAnsi="Arial" w:cs="Arial"/>
-          <w:color w:val="000000"/>
-          <w:sz w:val="23"/>
-          <w:szCs w:val="23"/>
-        </w:rPr>
-        <w:t xml:space="preserve"> insert here).</w:t>
+        <w:t>Questions such as this are within the scope of the site’s collaborative problem solving environment. All of the systems in Methodocracy.org are put under its own method. The applied practices of the site will always be scrutinized by users, who can provide input and potentially better practices, all through the site’s methods. Methodocracy.org is not the product of a simple idea from one or a few people, but rather a continually evolving system.</w:t>
       </w:r>
     </w:p>
     <w:p/>
@@ -513,7 +493,7 @@
           <w:sz w:val="23"/>
           <w:szCs w:val="23"/>
         </w:rPr>
-        <w:t xml:space="preserve">Most of Methodocracy.org’s code and data is open sourced. Visit our &lt;link&gt;GitHub&lt;/link&gt; project to view the project’s files. If you would like to edit any part of the code, simply fork the project. You can use this edited version of the website for your own purposes </w:t>
+        <w:t xml:space="preserve">Most of Methodocracy.org’s code and data is open sourced. Visit our &lt;link&gt;GitHub&lt;/link&gt; project to view the project’s files. If you would like to edit any part of the code, simply fork the project. You can use this edited version of the website for your own purposes (&lt;link&gt;restrictions apply&lt;/link&gt;), or you can request that your edits be pulled and merged </w:t>
       </w:r>
       <w:r>
         <w:rPr>
@@ -523,7 +503,7 @@
           <w:szCs w:val="23"/>
         </w:rPr>
         <w:lastRenderedPageBreak/>
-        <w:t>(&lt;link&gt;restrictions apply&lt;/link&gt;), or you can request that your edits be pulled and merged into the main development branch. Some code and data is hidden for security purposes, or possibly if overwhelming evidence shows that hiding some code/data has a positive psychological effect.</w:t>
+        <w:t>into the main development branch. Some code and data is hidden for security purposes, or possibly if overwhelming evidence shows that hiding some code/data has a positive psychological effect.</w:t>
       </w:r>
     </w:p>
     <w:p>
@@ -2145,6 +2125,155 @@
     </w:lvl>
   </w:abstractNum>
   <w:abstractNum w:abstractNumId="11">
+    <w:nsid w:val="2E066B46"/>
+    <w:multiLevelType w:val="multilevel"/>
+    <w:tmpl w:val="3B405622"/>
+    <w:lvl w:ilvl="0">
+      <w:start w:val="1"/>
+      <w:numFmt w:val="bullet"/>
+      <w:lvlText w:val=""/>
+      <w:lvlJc w:val="left"/>
+      <w:pPr>
+        <w:tabs>
+          <w:tab w:val="num" w:pos="720"/>
+        </w:tabs>
+        <w:ind w:left="720" w:hanging="360"/>
+      </w:pPr>
+      <w:rPr>
+        <w:rFonts w:ascii="Symbol" w:hAnsi="Symbol" w:hint="default"/>
+        <w:sz w:val="20"/>
+      </w:rPr>
+    </w:lvl>
+    <w:lvl w:ilvl="1" w:tentative="1">
+      <w:start w:val="1"/>
+      <w:numFmt w:val="bullet"/>
+      <w:lvlText w:val="o"/>
+      <w:lvlJc w:val="left"/>
+      <w:pPr>
+        <w:tabs>
+          <w:tab w:val="num" w:pos="1440"/>
+        </w:tabs>
+        <w:ind w:left="1440" w:hanging="360"/>
+      </w:pPr>
+      <w:rPr>
+        <w:rFonts w:ascii="Courier New" w:hAnsi="Courier New" w:hint="default"/>
+        <w:sz w:val="20"/>
+      </w:rPr>
+    </w:lvl>
+    <w:lvl w:ilvl="2" w:tentative="1">
+      <w:start w:val="1"/>
+      <w:numFmt w:val="bullet"/>
+      <w:lvlText w:val=""/>
+      <w:lvlJc w:val="left"/>
+      <w:pPr>
+        <w:tabs>
+          <w:tab w:val="num" w:pos="2160"/>
+        </w:tabs>
+        <w:ind w:left="2160" w:hanging="360"/>
+      </w:pPr>
+      <w:rPr>
+        <w:rFonts w:ascii="Wingdings" w:hAnsi="Wingdings" w:hint="default"/>
+        <w:sz w:val="20"/>
+      </w:rPr>
+    </w:lvl>
+    <w:lvl w:ilvl="3" w:tentative="1">
+      <w:start w:val="1"/>
+      <w:numFmt w:val="bullet"/>
+      <w:lvlText w:val=""/>
+      <w:lvlJc w:val="left"/>
+      <w:pPr>
+        <w:tabs>
+          <w:tab w:val="num" w:pos="2880"/>
+        </w:tabs>
+        <w:ind w:left="2880" w:hanging="360"/>
+      </w:pPr>
+      <w:rPr>
+        <w:rFonts w:ascii="Wingdings" w:hAnsi="Wingdings" w:hint="default"/>
+        <w:sz w:val="20"/>
+      </w:rPr>
+    </w:lvl>
+    <w:lvl w:ilvl="4" w:tentative="1">
+      <w:start w:val="1"/>
+      <w:numFmt w:val="bullet"/>
+      <w:lvlText w:val=""/>
+      <w:lvlJc w:val="left"/>
+      <w:pPr>
+        <w:tabs>
+          <w:tab w:val="num" w:pos="3600"/>
+        </w:tabs>
+        <w:ind w:left="3600" w:hanging="360"/>
+      </w:pPr>
+      <w:rPr>
+        <w:rFonts w:ascii="Wingdings" w:hAnsi="Wingdings" w:hint="default"/>
+        <w:sz w:val="20"/>
+      </w:rPr>
+    </w:lvl>
+    <w:lvl w:ilvl="5" w:tentative="1">
+      <w:start w:val="1"/>
+      <w:numFmt w:val="bullet"/>
+      <w:lvlText w:val=""/>
+      <w:lvlJc w:val="left"/>
+      <w:pPr>
+        <w:tabs>
+          <w:tab w:val="num" w:pos="4320"/>
+        </w:tabs>
+        <w:ind w:left="4320" w:hanging="360"/>
+      </w:pPr>
+      <w:rPr>
+        <w:rFonts w:ascii="Wingdings" w:hAnsi="Wingdings" w:hint="default"/>
+        <w:sz w:val="20"/>
+      </w:rPr>
+    </w:lvl>
+    <w:lvl w:ilvl="6" w:tentative="1">
+      <w:start w:val="1"/>
+      <w:numFmt w:val="bullet"/>
+      <w:lvlText w:val=""/>
+      <w:lvlJc w:val="left"/>
+      <w:pPr>
+        <w:tabs>
+          <w:tab w:val="num" w:pos="5040"/>
+        </w:tabs>
+        <w:ind w:left="5040" w:hanging="360"/>
+      </w:pPr>
+      <w:rPr>
+        <w:rFonts w:ascii="Wingdings" w:hAnsi="Wingdings" w:hint="default"/>
+        <w:sz w:val="20"/>
+      </w:rPr>
+    </w:lvl>
+    <w:lvl w:ilvl="7" w:tentative="1">
+      <w:start w:val="1"/>
+      <w:numFmt w:val="bullet"/>
+      <w:lvlText w:val=""/>
+      <w:lvlJc w:val="left"/>
+      <w:pPr>
+        <w:tabs>
+          <w:tab w:val="num" w:pos="5760"/>
+        </w:tabs>
+        <w:ind w:left="5760" w:hanging="360"/>
+      </w:pPr>
+      <w:rPr>
+        <w:rFonts w:ascii="Wingdings" w:hAnsi="Wingdings" w:hint="default"/>
+        <w:sz w:val="20"/>
+      </w:rPr>
+    </w:lvl>
+    <w:lvl w:ilvl="8" w:tentative="1">
+      <w:start w:val="1"/>
+      <w:numFmt w:val="bullet"/>
+      <w:lvlText w:val=""/>
+      <w:lvlJc w:val="left"/>
+      <w:pPr>
+        <w:tabs>
+          <w:tab w:val="num" w:pos="6480"/>
+        </w:tabs>
+        <w:ind w:left="6480" w:hanging="360"/>
+      </w:pPr>
+      <w:rPr>
+        <w:rFonts w:ascii="Wingdings" w:hAnsi="Wingdings" w:hint="default"/>
+        <w:sz w:val="20"/>
+      </w:rPr>
+    </w:lvl>
+  </w:abstractNum>
+  <w:abstractNum w:abstractNumId="12">
     <w:nsid w:val="397B576D"/>
     <w:multiLevelType w:val="multilevel"/>
     <w:tmpl w:val="6D2A4D5C"/>
@@ -2293,7 +2422,7 @@
       </w:rPr>
     </w:lvl>
   </w:abstractNum>
-  <w:abstractNum w:abstractNumId="12">
+  <w:abstractNum w:abstractNumId="13">
     <w:nsid w:val="3FB37A53"/>
     <w:multiLevelType w:val="multilevel"/>
     <w:tmpl w:val="40929EE2"/>
@@ -2442,7 +2571,7 @@
       </w:rPr>
     </w:lvl>
   </w:abstractNum>
-  <w:abstractNum w:abstractNumId="13">
+  <w:abstractNum w:abstractNumId="14">
     <w:nsid w:val="461B4A9B"/>
     <w:multiLevelType w:val="multilevel"/>
     <w:tmpl w:val="CCAEC778"/>
@@ -2591,7 +2720,7 @@
       </w:rPr>
     </w:lvl>
   </w:abstractNum>
-  <w:abstractNum w:abstractNumId="14">
+  <w:abstractNum w:abstractNumId="15">
     <w:nsid w:val="5D0C6D33"/>
     <w:multiLevelType w:val="multilevel"/>
     <w:tmpl w:val="20967096"/>
@@ -2740,7 +2869,7 @@
       </w:rPr>
     </w:lvl>
   </w:abstractNum>
-  <w:abstractNum w:abstractNumId="15">
+  <w:abstractNum w:abstractNumId="16">
     <w:nsid w:val="61F2534F"/>
     <w:multiLevelType w:val="multilevel"/>
     <w:tmpl w:val="96C69E04"/>
@@ -2889,7 +3018,7 @@
       </w:rPr>
     </w:lvl>
   </w:abstractNum>
-  <w:abstractNum w:abstractNumId="16">
+  <w:abstractNum w:abstractNumId="17">
     <w:nsid w:val="6A74440D"/>
     <w:multiLevelType w:val="multilevel"/>
     <w:tmpl w:val="BB34477A"/>
@@ -3038,7 +3167,7 @@
       </w:rPr>
     </w:lvl>
   </w:abstractNum>
-  <w:abstractNum w:abstractNumId="17">
+  <w:abstractNum w:abstractNumId="18">
     <w:nsid w:val="6C5E1393"/>
     <w:multiLevelType w:val="multilevel"/>
     <w:tmpl w:val="314EE374"/>
@@ -3187,7 +3316,7 @@
       </w:rPr>
     </w:lvl>
   </w:abstractNum>
-  <w:abstractNum w:abstractNumId="18">
+  <w:abstractNum w:abstractNumId="19">
     <w:nsid w:val="76AB42FF"/>
     <w:multiLevelType w:val="multilevel"/>
     <w:tmpl w:val="E4180EA4"/>
@@ -3336,7 +3465,7 @@
       </w:rPr>
     </w:lvl>
   </w:abstractNum>
-  <w:abstractNum w:abstractNumId="19">
+  <w:abstractNum w:abstractNumId="20">
     <w:nsid w:val="78A07002"/>
     <w:multiLevelType w:val="multilevel"/>
     <w:tmpl w:val="7954F374"/>
@@ -3485,7 +3614,7 @@
       </w:rPr>
     </w:lvl>
   </w:abstractNum>
-  <w:abstractNum w:abstractNumId="20">
+  <w:abstractNum w:abstractNumId="21">
     <w:nsid w:val="7AC65298"/>
     <w:multiLevelType w:val="multilevel"/>
     <w:tmpl w:val="D51ADB02"/>
@@ -3634,7 +3763,7 @@
       </w:rPr>
     </w:lvl>
   </w:abstractNum>
-  <w:abstractNum w:abstractNumId="21">
+  <w:abstractNum w:abstractNumId="22">
     <w:nsid w:val="7F105803"/>
     <w:multiLevelType w:val="multilevel"/>
     <w:tmpl w:val="7D3CD918"/>
@@ -3787,16 +3916,16 @@
     <w:abstractNumId w:val="9"/>
   </w:num>
   <w:num w:numId="2">
-    <w:abstractNumId w:val="18"/>
+    <w:abstractNumId w:val="19"/>
   </w:num>
   <w:num w:numId="3">
-    <w:abstractNumId w:val="16"/>
+    <w:abstractNumId w:val="17"/>
   </w:num>
   <w:num w:numId="4">
     <w:abstractNumId w:val="6"/>
   </w:num>
   <w:num w:numId="5">
-    <w:abstractNumId w:val="21"/>
+    <w:abstractNumId w:val="22"/>
   </w:num>
   <w:num w:numId="6">
     <w:abstractNumId w:val="8"/>
@@ -3811,16 +3940,16 @@
     <w:abstractNumId w:val="2"/>
   </w:num>
   <w:num w:numId="10">
-    <w:abstractNumId w:val="20"/>
+    <w:abstractNumId w:val="21"/>
   </w:num>
   <w:num w:numId="11">
     <w:abstractNumId w:val="0"/>
   </w:num>
   <w:num w:numId="12">
-    <w:abstractNumId w:val="11"/>
+    <w:abstractNumId w:val="12"/>
   </w:num>
   <w:num w:numId="13">
-    <w:abstractNumId w:val="14"/>
+    <w:abstractNumId w:val="15"/>
   </w:num>
   <w:num w:numId="14">
     <w:abstractNumId w:val="1"/>
@@ -3832,22 +3961,25 @@
     <w:abstractNumId w:val="3"/>
   </w:num>
   <w:num w:numId="17">
-    <w:abstractNumId w:val="17"/>
+    <w:abstractNumId w:val="18"/>
   </w:num>
   <w:num w:numId="18">
-    <w:abstractNumId w:val="13"/>
+    <w:abstractNumId w:val="14"/>
   </w:num>
   <w:num w:numId="19">
-    <w:abstractNumId w:val="15"/>
+    <w:abstractNumId w:val="16"/>
   </w:num>
   <w:num w:numId="20">
-    <w:abstractNumId w:val="19"/>
+    <w:abstractNumId w:val="20"/>
   </w:num>
   <w:num w:numId="21">
     <w:abstractNumId w:val="10"/>
   </w:num>
   <w:num w:numId="22">
-    <w:abstractNumId w:val="12"/>
+    <w:abstractNumId w:val="13"/>
+  </w:num>
+  <w:num w:numId="23">
+    <w:abstractNumId w:val="11"/>
   </w:num>
 </w:numbering>
 </file>

</xml_diff>

<commit_message>
Added license blurb to files
</commit_message>
<xml_diff>
--- a/Documentation/About Methodocracy.docx
+++ b/Documentation/About Methodocracy.docx
@@ -3,6 +3,124 @@
 <w:document xmlns:wpc="http://schemas.microsoft.com/office/word/2010/wordprocessingCanvas" xmlns:mc="http://schemas.openxmlformats.org/markup-compatibility/2006" xmlns:o="urn:schemas-microsoft-com:office:office" xmlns:r="http://schemas.openxmlformats.org/officeDocument/2006/relationships" xmlns:m="http://schemas.openxmlformats.org/officeDocument/2006/math" xmlns:v="urn:schemas-microsoft-com:vml" xmlns:wp14="http://schemas.microsoft.com/office/word/2010/wordprocessingDrawing" xmlns:wp="http://schemas.openxmlformats.org/drawingml/2006/wordprocessingDrawing" xmlns:w10="urn:schemas-microsoft-com:office:word" xmlns:w="http://schemas.openxmlformats.org/wordprocessingml/2006/main" xmlns:w14="http://schemas.microsoft.com/office/word/2010/wordml" xmlns:w15="http://schemas.microsoft.com/office/word/2012/wordml" xmlns:wpg="http://schemas.microsoft.com/office/word/2010/wordprocessingGroup" xmlns:wpi="http://schemas.microsoft.com/office/word/2010/wordprocessingInk" xmlns:wne="http://schemas.microsoft.com/office/word/2006/wordml" xmlns:wps="http://schemas.microsoft.com/office/word/2010/wordprocessingShape" mc:Ignorable="w14 w15 wp14">
   <w:background w:color="FFFFFF"/>
   <w:body>
+    <w:p>
+      <w:pPr>
+        <w:pStyle w:val="NoSpacing"/>
+      </w:pPr>
+      <w:r>
+        <w:t>/*</w:t>
+      </w:r>
+    </w:p>
+    <w:p>
+      <w:pPr>
+        <w:pStyle w:val="NoSpacing"/>
+      </w:pPr>
+      <w:r>
+        <w:t>Copyright 2014 Zachary Hebert</w:t>
+      </w:r>
+    </w:p>
+    <w:p>
+      <w:pPr>
+        <w:pStyle w:val="NoSpacing"/>
+      </w:pPr>
+      <w:r>
+        <w:t>This file is part of Methodocracy.org.</w:t>
+      </w:r>
+    </w:p>
+    <w:p>
+      <w:pPr>
+        <w:pStyle w:val="NoSpacing"/>
+      </w:pPr>
+    </w:p>
+    <w:p>
+      <w:pPr>
+        <w:pStyle w:val="NoSpacing"/>
+      </w:pPr>
+      <w:r>
+        <w:t xml:space="preserve">    Methodocracy.org is free software: you can redistribute it and/or modify it under the terms of the GNU General Public License as published by the Free Software Foundation, either version 3 of the License, or (at your option) any later version.</w:t>
+      </w:r>
+    </w:p>
+    <w:p>
+      <w:pPr>
+        <w:pStyle w:val="NoSpacing"/>
+      </w:pPr>
+    </w:p>
+    <w:p>
+      <w:pPr>
+        <w:pStyle w:val="NoSpacing"/>
+      </w:pPr>
+      <w:r>
+        <w:t xml:space="preserve">    Methodocracy.org is distributed in the hope that it will be useful, but WITHOUT ANY WARRANTY; without even the implied warranty of MERCHANTABILITY or FITNESS FOR A PARTICULAR PURPOSE. See the GNU General Public License for more details.</w:t>
+      </w:r>
+    </w:p>
+    <w:p>
+      <w:pPr>
+        <w:pStyle w:val="NoSpacing"/>
+      </w:pPr>
+    </w:p>
+    <w:p>
+      <w:pPr>
+        <w:pStyle w:val="NoSpacing"/>
+      </w:pPr>
+      <w:r>
+        <w:t xml:space="preserve">    You should have received a copy of the GNU General Public License along with Methodocracy.org.  If not, see &lt;http://www.gnu.org/licenses/&gt;.</w:t>
+      </w:r>
+    </w:p>
+    <w:p>
+      <w:pPr>
+        <w:pStyle w:val="NoSpacing"/>
+      </w:pPr>
+      <w:r>
+        <w:tab/>
+      </w:r>
+    </w:p>
+    <w:p>
+      <w:pPr>
+        <w:pStyle w:val="NoSpacing"/>
+      </w:pPr>
+      <w:r>
+        <w:t xml:space="preserve">    </w:t>
+      </w:r>
+      <w:proofErr w:type="spellStart"/>
+      <w:r>
+        <w:t>Methodocracy</w:t>
+      </w:r>
+      <w:proofErr w:type="spellEnd"/>
+      <w:r>
+        <w:t xml:space="preserve"> TM is a trademark of Methodocracy.org (C</w:t>
+      </w:r>
+      <w:proofErr w:type="gramStart"/>
+      <w:r>
+        <w:t>)2014</w:t>
+      </w:r>
+      <w:proofErr w:type="gramEnd"/>
+      <w:r>
+        <w:t xml:space="preserve">, and all rights to that TM are reserved. Any modified versions are required to be marked as changed, so that their problems will not be attributed erroneously to authors of previous versions. And the name </w:t>
+      </w:r>
+      <w:proofErr w:type="spellStart"/>
+      <w:r>
+        <w:t>Methodocracy</w:t>
+      </w:r>
+      <w:proofErr w:type="spellEnd"/>
+      <w:r>
+        <w:t xml:space="preserve"> TM should be clearly labeled as the source of your work as long as any part of this work remains intact in part or in whole.</w:t>
+      </w:r>
+    </w:p>
+    <w:p>
+      <w:pPr>
+        <w:pStyle w:val="NoSpacing"/>
+      </w:pPr>
+      <w:r>
+        <w:t>*/</w:t>
+      </w:r>
+    </w:p>
+    <w:p>
+      <w:pPr>
+        <w:pStyle w:val="NoSpacing"/>
+      </w:pPr>
+      <w:bookmarkStart w:id="0" w:name="_GoBack"/>
+      <w:bookmarkEnd w:id="0"/>
+    </w:p>
     <w:p>
       <w:pPr>
         <w:pStyle w:val="Heading1"/>
@@ -118,6 +236,7 @@
         <w:rPr>
           <w:szCs w:val="26"/>
         </w:rPr>
+        <w:lastRenderedPageBreak/>
         <w:t>Possible Purposes of Use</w:t>
       </w:r>
     </w:p>
@@ -277,17 +396,7 @@
           <w:sz w:val="23"/>
           <w:szCs w:val="23"/>
         </w:rPr>
-        <w:t xml:space="preserve"> One answer could be correct for one individual, and another answer could be correct for a different individual. </w:t>
-      </w:r>
-      <w:r>
-        <w:rPr>
-          <w:rFonts w:ascii="Arial" w:hAnsi="Arial" w:cs="Arial"/>
-          <w:color w:val="000000"/>
-          <w:sz w:val="23"/>
-          <w:szCs w:val="23"/>
-        </w:rPr>
-        <w:lastRenderedPageBreak/>
-        <w:t>Methodocracy.org can be used to categorize all of the conclusions into a master conclusion that incorporates conditional logic. The website is not restricted to subjects deemed by most as important. All subjects, including the lighthearted ones, are included.</w:t>
+        <w:t xml:space="preserve"> One answer could be correct for one individual, and another answer could be correct for a different individual. Methodocracy.org can be used to categorize all of the conclusions into a master conclusion that incorporates conditional logic. The website is not restricted to subjects deemed by most as important. All subjects, including the lighthearted ones, are included.</w:t>
       </w:r>
     </w:p>
     <w:p>
@@ -438,7 +547,17 @@
           <w:sz w:val="23"/>
           <w:szCs w:val="23"/>
         </w:rPr>
-        <w:t>Unethical arguments may hold higher merit than they should at certain points in time. This is because it takes time for other users to recognize the entry as unethical, then provide evidence supporting its unethicality. The same applies to situations in which entries are inaccurate. Because of these situations, it must be realized that Methodocracy.org does not always hold the best answer.</w:t>
+        <w:t xml:space="preserve">Unethical arguments may </w:t>
+      </w:r>
+      <w:r>
+        <w:rPr>
+          <w:rFonts w:ascii="Arial" w:hAnsi="Arial" w:cs="Arial"/>
+          <w:color w:val="000000"/>
+          <w:sz w:val="23"/>
+          <w:szCs w:val="23"/>
+        </w:rPr>
+        <w:lastRenderedPageBreak/>
+        <w:t>hold higher merit than they should at certain points in time. This is because it takes time for other users to recognize the entry as unethical, then provide evidence supporting its unethicality. The same applies to situations in which entries are inaccurate. Because of these situations, it must be realized that Methodocracy.org does not always hold the best answer.</w:t>
       </w:r>
     </w:p>
     <w:p/>
@@ -502,14 +621,10 @@
           <w:sz w:val="23"/>
           <w:szCs w:val="23"/>
         </w:rPr>
-        <w:lastRenderedPageBreak/>
         <w:t>Most of Methodocracy.org’s code and data is open sourced. Visit our &lt;link&gt;GitHub&lt;/link&gt; project to view the project’s files. If you would like to edit any part of the code, simply fork the project. You can use this edited version of the website for your own purposes (&lt;link&gt;restrictions apply&lt;/link&gt;), or you can request that your edits be pulled and merged into the main development branch. Some code and data is hidden for security purposes, or possibly if overwhelming evidence shows that hiding some code/data has a positive psychological effect.</w:t>
       </w:r>
     </w:p>
-    <w:p>
-      <w:bookmarkStart w:id="0" w:name="_GoBack"/>
-      <w:bookmarkEnd w:id="0"/>
-    </w:p>
+    <w:p/>
     <w:sectPr>
       <w:pgSz w:w="12240" w:h="15840"/>
       <w:pgMar w:top="1440" w:right="1440" w:bottom="1440" w:left="1440" w:header="720" w:footer="720" w:gutter="0"/>
@@ -6232,6 +6347,19 @@
       <w:szCs w:val="24"/>
     </w:rPr>
   </w:style>
+  <w:style w:type="paragraph" w:styleId="NoSpacing">
+    <w:name w:val="No Spacing"/>
+    <w:uiPriority w:val="1"/>
+    <w:qFormat/>
+    <w:rsid w:val="0091388F"/>
+    <w:pPr>
+      <w:spacing w:after="0" w:line="240" w:lineRule="auto"/>
+    </w:pPr>
+    <w:rPr>
+      <w:rFonts w:ascii="Arial" w:eastAsia="Arial" w:hAnsi="Arial" w:cs="Arial"/>
+      <w:color w:val="000000"/>
+    </w:rPr>
+  </w:style>
 </w:styles>
 </file>
 

</xml_diff>